<commit_message>
corrected the grammar and some other small changes
</commit_message>
<xml_diff>
--- a/Interfaces/Interfaces.docx
+++ b/Interfaces/Interfaces.docx
@@ -1,10 +1,10 @@
 
 <file path=word/document.xml><?xml version="1.0" encoding="utf-8"?>
-<w:document xmlns:wpc="http://schemas.microsoft.com/office/word/2010/wordprocessingCanvas" xmlns:cx="http://schemas.microsoft.com/office/drawing/2014/chartex" xmlns:cx1="http://schemas.microsoft.com/office/drawing/2015/9/8/chartex" xmlns:mc="http://schemas.openxmlformats.org/markup-compatibility/2006" xmlns:o="urn:schemas-microsoft-com:office:office" xmlns:r="http://schemas.openxmlformats.org/officeDocument/2006/relationships" xmlns:m="http://schemas.openxmlformats.org/officeDocument/2006/math" xmlns:v="urn:schemas-microsoft-com:vml" xmlns:wp14="http://schemas.microsoft.com/office/word/2010/wordprocessingDrawing" xmlns:wp="http://schemas.openxmlformats.org/drawingml/2006/wordprocessingDrawing" xmlns:w10="urn:schemas-microsoft-com:office:word" xmlns:w="http://schemas.openxmlformats.org/wordprocessingml/2006/main" xmlns:w14="http://schemas.microsoft.com/office/word/2010/wordml" xmlns:w15="http://schemas.microsoft.com/office/word/2012/wordml" xmlns:w16se="http://schemas.microsoft.com/office/word/2015/wordml/symex" xmlns:wpg="http://schemas.microsoft.com/office/word/2010/wordprocessingGroup" xmlns:wpi="http://schemas.microsoft.com/office/word/2010/wordprocessingInk" xmlns:wne="http://schemas.microsoft.com/office/word/2006/wordml" xmlns:wps="http://schemas.microsoft.com/office/word/2010/wordprocessingShape" mc:Ignorable="w14 w15 w16se wp14">
+<w:document xmlns:wpc="http://schemas.microsoft.com/office/word/2010/wordprocessingCanvas" xmlns:cx="http://schemas.microsoft.com/office/drawing/2014/chartex" xmlns:cx1="http://schemas.microsoft.com/office/drawing/2015/9/8/chartex" xmlns:cx2="http://schemas.microsoft.com/office/drawing/2015/10/21/chartex" xmlns:cx3="http://schemas.microsoft.com/office/drawing/2016/5/9/chartex" xmlns:cx4="http://schemas.microsoft.com/office/drawing/2016/5/10/chartex" xmlns:cx5="http://schemas.microsoft.com/office/drawing/2016/5/11/chartex" xmlns:cx6="http://schemas.microsoft.com/office/drawing/2016/5/12/chartex" xmlns:cx7="http://schemas.microsoft.com/office/drawing/2016/5/13/chartex" xmlns:cx8="http://schemas.microsoft.com/office/drawing/2016/5/14/chartex" xmlns:mc="http://schemas.openxmlformats.org/markup-compatibility/2006" xmlns:aink="http://schemas.microsoft.com/office/drawing/2016/ink" xmlns:am3d="http://schemas.microsoft.com/office/drawing/2017/model3d" xmlns:o="urn:schemas-microsoft-com:office:office" xmlns:r="http://schemas.openxmlformats.org/officeDocument/2006/relationships" xmlns:m="http://schemas.openxmlformats.org/officeDocument/2006/math" xmlns:v="urn:schemas-microsoft-com:vml" xmlns:wp14="http://schemas.microsoft.com/office/word/2010/wordprocessingDrawing" xmlns:wp="http://schemas.openxmlformats.org/drawingml/2006/wordprocessingDrawing" xmlns:w10="urn:schemas-microsoft-com:office:word" xmlns:w="http://schemas.openxmlformats.org/wordprocessingml/2006/main" xmlns:w14="http://schemas.microsoft.com/office/word/2010/wordml" xmlns:w15="http://schemas.microsoft.com/office/word/2012/wordml" xmlns:w16cid="http://schemas.microsoft.com/office/word/2016/wordml/cid" xmlns:w16se="http://schemas.microsoft.com/office/word/2015/wordml/symex" xmlns:wpg="http://schemas.microsoft.com/office/word/2010/wordprocessingGroup" xmlns:wpi="http://schemas.microsoft.com/office/word/2010/wordprocessingInk" xmlns:wne="http://schemas.microsoft.com/office/word/2006/wordml" xmlns:wps="http://schemas.microsoft.com/office/word/2010/wordprocessingShape" mc:Ignorable="w14 w15 w16se w16cid wp14">
   <w:body>
     <w:p>
       <w:pPr>
-        <w:pStyle w:val="berschrift1"/>
+        <w:pStyle w:val="1"/>
         <w:rPr>
           <w:lang w:val="en-US"/>
         </w:rPr>
@@ -44,7 +44,7 @@
     </w:p>
     <w:p>
       <w:pPr>
-        <w:pStyle w:val="berschrift2"/>
+        <w:pStyle w:val="2"/>
         <w:rPr>
           <w:lang w:val="en-US"/>
         </w:rPr>
@@ -65,7 +65,7 @@
     </w:p>
     <w:p>
       <w:pPr>
-        <w:pStyle w:val="Listenabsatz"/>
+        <w:pStyle w:val="a8"/>
         <w:numPr>
           <w:ilvl w:val="0"/>
           <w:numId w:val="1"/>
@@ -83,7 +83,7 @@
     </w:p>
     <w:p>
       <w:pPr>
-        <w:pStyle w:val="Listenabsatz"/>
+        <w:pStyle w:val="a8"/>
         <w:numPr>
           <w:ilvl w:val="0"/>
           <w:numId w:val="1"/>
@@ -117,7 +117,7 @@
     </w:p>
     <w:p>
       <w:pPr>
-        <w:pStyle w:val="Listenabsatz"/>
+        <w:pStyle w:val="a8"/>
         <w:numPr>
           <w:ilvl w:val="0"/>
           <w:numId w:val="1"/>
@@ -143,7 +143,7 @@
     </w:p>
     <w:p>
       <w:pPr>
-        <w:pStyle w:val="Listenabsatz"/>
+        <w:pStyle w:val="a8"/>
         <w:numPr>
           <w:ilvl w:val="0"/>
           <w:numId w:val="1"/>
@@ -162,7 +162,7 @@
     </w:p>
     <w:p>
       <w:pPr>
-        <w:pStyle w:val="berschrift3"/>
+        <w:pStyle w:val="3"/>
         <w:rPr>
           <w:lang w:val="en-US"/>
         </w:rPr>
@@ -247,13 +247,31 @@
         <w:rPr>
           <w:lang w:val="en-US"/>
         </w:rPr>
-        <w:t>. Afterwards the</w:t>
-      </w:r>
-      <w:r>
-        <w:rPr>
-          <w:lang w:val="en-US"/>
-        </w:rPr>
-        <w:t xml:space="preserve"> basic programming languages Functional Block Diagram (FBD) and Structured Text (ST), which are according to IEC-61131-3 basic programming languages for PLCs</w:t>
+        <w:t>. Afterwards</w:t>
+      </w:r>
+      <w:r>
+        <w:rPr>
+          <w:lang w:val="en-US"/>
+        </w:rPr>
+        <w:t xml:space="preserve">, </w:t>
+      </w:r>
+      <w:r>
+        <w:rPr>
+          <w:lang w:val="en-US"/>
+        </w:rPr>
+        <w:t>the</w:t>
+      </w:r>
+      <w:r>
+        <w:rPr>
+          <w:lang w:val="en-US"/>
+        </w:rPr>
+        <w:t xml:space="preserve"> basic programming languages Functional Block Diagram (FBD) and Structured Text (ST), which are basic programming languages for PLCs</w:t>
+      </w:r>
+      <w:r>
+        <w:rPr>
+          <w:lang w:val="en-US"/>
+        </w:rPr>
+        <w:t xml:space="preserve"> based on IEC-61131-3 standard</w:t>
       </w:r>
       <w:r>
         <w:rPr>
@@ -285,7 +303,7 @@
       <w:commentRangeEnd w:id="0"/>
       <w:r>
         <w:rPr>
-          <w:rStyle w:val="Kommentarzeichen"/>
+          <w:rStyle w:val="ab"/>
         </w:rPr>
         <w:commentReference w:id="0"/>
       </w:r>
@@ -352,7 +370,19 @@
         <w:rPr>
           <w:lang w:val="en-US"/>
         </w:rPr>
-        <w:t xml:space="preserve">The Aim will be to implement this Model into a PLC, by using different </w:t>
+        <w:t xml:space="preserve">The </w:t>
+      </w:r>
+      <w:r>
+        <w:rPr>
+          <w:lang w:val="en-US"/>
+        </w:rPr>
+        <w:t>a</w:t>
+      </w:r>
+      <w:r>
+        <w:rPr>
+          <w:lang w:val="en-US"/>
+        </w:rPr>
+        <w:t xml:space="preserve">im will be to implement this Model into a PLC, by using different </w:t>
       </w:r>
       <w:r>
         <w:rPr>
@@ -364,13 +394,7 @@
         <w:rPr>
           <w:lang w:val="en-US"/>
         </w:rPr>
-        <w:t xml:space="preserve"> </w:t>
-      </w:r>
-      <w:r>
-        <w:rPr>
-          <w:lang w:val="en-US"/>
-        </w:rPr>
-        <w:t>languages</w:t>
+        <w:t xml:space="preserve"> languages and tools</w:t>
       </w:r>
       <w:r>
         <w:rPr>
@@ -381,7 +405,7 @@
       <w:commentRangeEnd w:id="1"/>
       <w:r>
         <w:rPr>
-          <w:rStyle w:val="Kommentarzeichen"/>
+          <w:rStyle w:val="ab"/>
         </w:rPr>
         <w:commentReference w:id="1"/>
       </w:r>
@@ -427,7 +451,7 @@
     </w:p>
     <w:p>
       <w:pPr>
-        <w:pStyle w:val="berschrift3"/>
+        <w:pStyle w:val="3"/>
         <w:rPr>
           <w:lang w:val="en-US"/>
         </w:rPr>
@@ -499,14 +523,14 @@
       <w:commentRangeEnd w:id="2"/>
       <w:r>
         <w:rPr>
-          <w:rStyle w:val="Kommentarzeichen"/>
+          <w:rStyle w:val="ab"/>
         </w:rPr>
         <w:commentReference w:id="2"/>
       </w:r>
       <w:commentRangeEnd w:id="3"/>
       <w:r>
         <w:rPr>
-          <w:rStyle w:val="Kommentarzeichen"/>
+          <w:rStyle w:val="ab"/>
         </w:rPr>
         <w:commentReference w:id="3"/>
       </w:r>
@@ -563,10 +587,17 @@
       <w:commentRangeEnd w:id="4"/>
       <w:r>
         <w:rPr>
-          <w:rStyle w:val="Kommentarzeichen"/>
+          <w:rStyle w:val="ab"/>
         </w:rPr>
         <w:commentReference w:id="4"/>
       </w:r>
+      <w:r>
+        <w:rPr>
+          <w:b/>
+          <w:lang w:val="en-US"/>
+        </w:rPr>
+        <w:t>(Functional Mockup Units)</w:t>
+      </w:r>
     </w:p>
     <w:p>
       <w:pPr>
@@ -615,7 +646,7 @@
       <w:commentRangeEnd w:id="5"/>
       <w:r>
         <w:rPr>
-          <w:rStyle w:val="Kommentarzeichen"/>
+          <w:rStyle w:val="ab"/>
         </w:rPr>
         <w:commentReference w:id="5"/>
       </w:r>
@@ -935,7 +966,7 @@
                     </pic:cNvPicPr>
                   </pic:nvPicPr>
                   <pic:blipFill>
-                    <a:blip r:embed="rId8">
+                    <a:blip r:embed="rId9">
                       <a:extLst>
                         <a:ext uri="{28A0092B-C50C-407E-A947-70E740481C1C}">
                           <a14:useLocalDpi xmlns:a14="http://schemas.microsoft.com/office/drawing/2010/main" val="0"/>
@@ -969,7 +1000,7 @@
     </w:p>
     <w:p>
       <w:pPr>
-        <w:pStyle w:val="Beschriftung"/>
+        <w:pStyle w:val="a7"/>
         <w:rPr>
           <w:lang w:val="en-US"/>
         </w:rPr>
@@ -1036,7 +1067,7 @@
       <w:commentRangeEnd w:id="6"/>
       <w:r>
         <w:rPr>
-          <w:rStyle w:val="Kommentarzeichen"/>
+          <w:rStyle w:val="ab"/>
         </w:rPr>
         <w:commentReference w:id="6"/>
       </w:r>
@@ -1058,21 +1089,7 @@
         <w:rPr>
           <w:lang w:val="en-US"/>
         </w:rPr>
-        <w:t xml:space="preserve"> </w:t>
-      </w:r>
-      <w:proofErr w:type="gramStart"/>
-      <w:r>
-        <w:rPr>
-          <w:lang w:val="en-US"/>
-        </w:rPr>
-        <w:t>3 ,</w:t>
-      </w:r>
-      <w:proofErr w:type="gramEnd"/>
-      <w:r>
-        <w:rPr>
-          <w:lang w:val="en-US"/>
-        </w:rPr>
-        <w:t xml:space="preserve"> the Port and the Variable Name which you want to send to TwinCAT3.  After that you can star</w:t>
+        <w:t xml:space="preserve"> 3 , the Port and the Variable Name which you want to send to TwinCAT3.  After that you can star</w:t>
       </w:r>
       <w:r>
         <w:rPr>
@@ -1123,7 +1140,7 @@
     </w:p>
     <w:p>
       <w:pPr>
-        <w:pStyle w:val="berschrift3"/>
+        <w:pStyle w:val="3"/>
         <w:rPr>
           <w:lang w:val="en-US"/>
         </w:rPr>
@@ -1225,43 +1242,43 @@
       <w:pPr>
         <w:jc w:val="both"/>
         <w:rPr>
-          <w:rStyle w:val="SchwacheHervorhebung"/>
-          <w:lang w:val="en-US"/>
-        </w:rPr>
-      </w:pPr>
-    </w:p>
-    <w:p>
-      <w:pPr>
-        <w:pStyle w:val="Untertitel"/>
-        <w:rPr>
-          <w:rStyle w:val="SchwacheHervorhebung"/>
-          <w:lang w:val="en-US"/>
-        </w:rPr>
-      </w:pPr>
-      <w:r>
-        <w:rPr>
-          <w:rStyle w:val="SchwacheHervorhebung"/>
+          <w:rStyle w:val="a6"/>
+          <w:lang w:val="en-US"/>
+        </w:rPr>
+      </w:pPr>
+    </w:p>
+    <w:p>
+      <w:pPr>
+        <w:pStyle w:val="a3"/>
+        <w:rPr>
+          <w:rStyle w:val="a6"/>
+          <w:lang w:val="en-US"/>
+        </w:rPr>
+      </w:pPr>
+      <w:r>
+        <w:rPr>
+          <w:rStyle w:val="a6"/>
           <w:lang w:val="en-US"/>
         </w:rPr>
         <w:t>Ho</w:t>
       </w:r>
       <w:r>
         <w:rPr>
-          <w:rStyle w:val="SchwacheHervorhebung"/>
+          <w:rStyle w:val="a6"/>
           <w:lang w:val="en-US"/>
         </w:rPr>
         <w:t xml:space="preserve">w do we </w:t>
       </w:r>
       <w:r>
         <w:rPr>
-          <w:rStyle w:val="SchwacheHervorhebung"/>
+          <w:rStyle w:val="a6"/>
           <w:lang w:val="en-US"/>
         </w:rPr>
         <w:t>export</w:t>
       </w:r>
       <w:r>
         <w:rPr>
-          <w:rStyle w:val="SchwacheHervorhebung"/>
+          <w:rStyle w:val="a6"/>
           <w:lang w:val="en-US"/>
         </w:rPr>
         <w:t xml:space="preserve"> our </w:t>
@@ -1269,7 +1286,7 @@
       <w:proofErr w:type="spellStart"/>
       <w:r>
         <w:rPr>
-          <w:rStyle w:val="SchwacheHervorhebung"/>
+          <w:rStyle w:val="a6"/>
           <w:lang w:val="en-US"/>
         </w:rPr>
         <w:t>Dymola</w:t>
@@ -1277,21 +1294,21 @@
       <w:proofErr w:type="spellEnd"/>
       <w:r>
         <w:rPr>
-          <w:rStyle w:val="SchwacheHervorhebung"/>
+          <w:rStyle w:val="a6"/>
           <w:lang w:val="en-US"/>
         </w:rPr>
         <w:t xml:space="preserve"> model</w:t>
       </w:r>
       <w:r>
         <w:rPr>
-          <w:rStyle w:val="SchwacheHervorhebung"/>
+          <w:rStyle w:val="a6"/>
           <w:lang w:val="en-US"/>
         </w:rPr>
         <w:t xml:space="preserve"> via FMU</w:t>
       </w:r>
       <w:r>
         <w:rPr>
-          <w:rStyle w:val="SchwacheHervorhebung"/>
+          <w:rStyle w:val="a6"/>
           <w:lang w:val="en-US"/>
         </w:rPr>
         <w:t xml:space="preserve">? </w:t>
@@ -1463,7 +1480,7 @@
                     </pic:cNvPicPr>
                   </pic:nvPicPr>
                   <pic:blipFill>
-                    <a:blip r:embed="rId9" cstate="print">
+                    <a:blip r:embed="rId10" cstate="print">
                       <a:extLst>
                         <a:ext uri="{28A0092B-C50C-407E-A947-70E740481C1C}">
                           <a14:useLocalDpi xmlns:a14="http://schemas.microsoft.com/office/drawing/2010/main" val="0"/>
@@ -1497,14 +1514,14 @@
       <w:commentRangeEnd w:id="7"/>
       <w:r>
         <w:rPr>
-          <w:rStyle w:val="Kommentarzeichen"/>
+          <w:rStyle w:val="ab"/>
         </w:rPr>
         <w:commentReference w:id="7"/>
       </w:r>
     </w:p>
     <w:p>
       <w:pPr>
-        <w:pStyle w:val="Beschriftung"/>
+        <w:pStyle w:val="a7"/>
         <w:rPr>
           <w:lang w:val="en-US"/>
         </w:rPr>
@@ -1607,7 +1624,7 @@
                     </pic:cNvPicPr>
                   </pic:nvPicPr>
                   <pic:blipFill>
-                    <a:blip r:embed="rId10">
+                    <a:blip r:embed="rId11">
                       <a:extLst>
                         <a:ext uri="{28A0092B-C50C-407E-A947-70E740481C1C}">
                           <a14:useLocalDpi xmlns:a14="http://schemas.microsoft.com/office/drawing/2010/main" val="0"/>
@@ -1641,7 +1658,7 @@
     </w:p>
     <w:p>
       <w:pPr>
-        <w:pStyle w:val="Beschriftung"/>
+        <w:pStyle w:val="a7"/>
         <w:jc w:val="both"/>
         <w:rPr>
           <w:noProof/>
@@ -1762,7 +1779,7 @@
                     </pic:cNvPicPr>
                   </pic:nvPicPr>
                   <pic:blipFill>
-                    <a:blip r:embed="rId11">
+                    <a:blip r:embed="rId12">
                       <a:extLst>
                         <a:ext uri="{28A0092B-C50C-407E-A947-70E740481C1C}">
                           <a14:useLocalDpi xmlns:a14="http://schemas.microsoft.com/office/drawing/2010/main" val="0"/>
@@ -1796,7 +1813,7 @@
     </w:p>
     <w:p>
       <w:pPr>
-        <w:pStyle w:val="Beschriftung"/>
+        <w:pStyle w:val="a7"/>
         <w:rPr>
           <w:lang w:val="en-US"/>
         </w:rPr>
@@ -1823,7 +1840,6 @@
       <w:r>
         <w:fldChar w:fldCharType="end"/>
       </w:r>
-      <w:proofErr w:type="gramStart"/>
       <w:r>
         <w:rPr>
           <w:lang w:val="en-US"/>
@@ -1834,71 +1850,63 @@
         <w:rPr>
           <w:lang w:val="en-US"/>
         </w:rPr>
-        <w:t>ere</w:t>
-      </w:r>
-      <w:proofErr w:type="gramEnd"/>
-      <w:r>
-        <w:rPr>
-          <w:lang w:val="en-US"/>
-        </w:rPr>
-        <w:t xml:space="preserve"> to change the working directory</w:t>
-      </w:r>
-    </w:p>
-    <w:p>
-      <w:pPr>
-        <w:rPr>
-          <w:rStyle w:val="SchwacheHervorhebung"/>
-          <w:lang w:val="en-US"/>
-        </w:rPr>
-      </w:pPr>
-    </w:p>
-    <w:p>
-      <w:pPr>
-        <w:rPr>
-          <w:rStyle w:val="SchwacheHervorhebung"/>
-          <w:lang w:val="en-US"/>
-        </w:rPr>
-      </w:pPr>
-      <w:r>
-        <w:rPr>
-          <w:rStyle w:val="SchwacheHervorhebung"/>
+        <w:t>ere to change the working directory</w:t>
+      </w:r>
+    </w:p>
+    <w:p>
+      <w:pPr>
+        <w:rPr>
+          <w:rStyle w:val="a6"/>
+          <w:lang w:val="en-US"/>
+        </w:rPr>
+      </w:pPr>
+    </w:p>
+    <w:p>
+      <w:pPr>
+        <w:rPr>
+          <w:rStyle w:val="a6"/>
+          <w:lang w:val="en-US"/>
+        </w:rPr>
+      </w:pPr>
+      <w:r>
+        <w:rPr>
+          <w:rStyle w:val="a6"/>
           <w:lang w:val="en-US"/>
         </w:rPr>
         <w:t>How can</w:t>
       </w:r>
       <w:r>
         <w:rPr>
-          <w:rStyle w:val="SchwacheHervorhebung"/>
+          <w:rStyle w:val="a6"/>
           <w:lang w:val="en-US"/>
         </w:rPr>
         <w:t xml:space="preserve"> we </w:t>
       </w:r>
       <w:r>
         <w:rPr>
-          <w:rStyle w:val="SchwacheHervorhebung"/>
+          <w:rStyle w:val="a6"/>
           <w:lang w:val="en-US"/>
         </w:rPr>
         <w:t>import FMU-File</w:t>
       </w:r>
       <w:r>
         <w:rPr>
-          <w:rStyle w:val="SchwacheHervorhebung"/>
+          <w:rStyle w:val="a6"/>
           <w:lang w:val="en-US"/>
         </w:rPr>
         <w:t>s</w:t>
       </w:r>
       <w:r>
         <w:rPr>
-          <w:rStyle w:val="SchwacheHervorhebung"/>
+          <w:rStyle w:val="a6"/>
           <w:lang w:val="en-US"/>
         </w:rPr>
         <w:t xml:space="preserve"> to </w:t>
       </w:r>
       <w:proofErr w:type="spellStart"/>
-      <w:proofErr w:type="gramStart"/>
-      <w:r>
-        <w:rPr>
-          <w:rStyle w:val="SchwacheHervorhebung"/>
+      <w:r>
+        <w:rPr>
+          <w:rStyle w:val="a6"/>
           <w:lang w:val="en-US"/>
         </w:rPr>
         <w:t>WinPython</w:t>
@@ -1906,18 +1914,10 @@
       <w:proofErr w:type="spellEnd"/>
       <w:r>
         <w:rPr>
-          <w:rStyle w:val="SchwacheHervorhebung"/>
-          <w:lang w:val="en-US"/>
-        </w:rPr>
-        <w:t xml:space="preserve"> ?</w:t>
-      </w:r>
-      <w:proofErr w:type="gramEnd"/>
-      <w:r>
-        <w:rPr>
-          <w:rStyle w:val="SchwacheHervorhebung"/>
-          <w:lang w:val="en-US"/>
-        </w:rPr>
-        <w:t xml:space="preserve"> </w:t>
+          <w:rStyle w:val="a6"/>
+          <w:lang w:val="en-US"/>
+        </w:rPr>
+        <w:t xml:space="preserve"> ? </w:t>
       </w:r>
     </w:p>
     <w:p>
@@ -1974,7 +1974,7 @@
         </w:rPr>
         <w:t xml:space="preserve">Which you can find on </w:t>
       </w:r>
-      <w:hyperlink r:id="rId12" w:history="1">
+      <w:hyperlink r:id="rId13" w:history="1">
         <w:r>
           <w:rPr>
             <w:lang w:val="en-US"/>
@@ -2003,23 +2003,21 @@
           <w:iCs/>
           <w:lang w:val="en-US"/>
         </w:rPr>
-        <w:t xml:space="preserve"> are given on this page. It is suggested to install the necessary packages via Python </w:t>
-      </w:r>
-      <w:proofErr w:type="spellStart"/>
-      <w:r>
-        <w:rPr>
-          <w:iCs/>
-          <w:lang w:val="en-US"/>
-        </w:rPr>
-        <w:t>Weels</w:t>
-      </w:r>
-      <w:proofErr w:type="spellEnd"/>
-      <w:r>
-        <w:rPr>
-          <w:iCs/>
-          <w:lang w:val="en-US"/>
-        </w:rPr>
-        <w:t xml:space="preserve">. The requirements regarding </w:t>
+        <w:t xml:space="preserve"> are given on this page. It is suggested to install the necessary packages via Python W</w:t>
+      </w:r>
+      <w:r>
+        <w:rPr>
+          <w:iCs/>
+          <w:lang w:val="en-US"/>
+        </w:rPr>
+        <w:t>h</w:t>
+      </w:r>
+      <w:r>
+        <w:rPr>
+          <w:iCs/>
+          <w:lang w:val="en-US"/>
+        </w:rPr>
+        <w:t xml:space="preserve">eels. The requirements regarding </w:t>
       </w:r>
       <w:proofErr w:type="spellStart"/>
       <w:r>
@@ -2086,7 +2084,7 @@
         </w:rPr>
         <w:t xml:space="preserve"> of the following page: </w:t>
       </w:r>
-      <w:hyperlink r:id="rId13" w:history="1">
+      <w:hyperlink r:id="rId14" w:history="1">
         <w:r>
           <w:rPr>
             <w:lang w:val="en-US"/>
@@ -2248,7 +2246,7 @@
                     </pic:cNvPicPr>
                   </pic:nvPicPr>
                   <pic:blipFill>
-                    <a:blip r:embed="rId14">
+                    <a:blip r:embed="rId15">
                       <a:extLst>
                         <a:ext uri="{28A0092B-C50C-407E-A947-70E740481C1C}">
                           <a14:useLocalDpi xmlns:a14="http://schemas.microsoft.com/office/drawing/2010/main" val="0"/>
@@ -2282,7 +2280,7 @@
     </w:p>
     <w:p>
       <w:pPr>
-        <w:pStyle w:val="Beschriftung"/>
+        <w:pStyle w:val="a7"/>
         <w:jc w:val="both"/>
         <w:rPr>
           <w:iCs w:val="0"/>
@@ -2320,15 +2318,7 @@
         <w:fldChar w:fldCharType="end"/>
       </w:r>
       <w:r>
-        <w:t>:</w:t>
-      </w:r>
-      <w:proofErr w:type="spellStart"/>
-      <w:r>
-        <w:t>WinPython</w:t>
-      </w:r>
-      <w:proofErr w:type="spellEnd"/>
-      <w:r>
-        <w:t xml:space="preserve"> Control Panel</w:t>
+        <w:t>:WinPython Control Panel</w:t>
       </w:r>
     </w:p>
     <w:p>
@@ -2383,7 +2373,7 @@
       <w:commentRangeEnd w:id="8"/>
       <w:r>
         <w:rPr>
-          <w:rStyle w:val="Kommentarzeichen"/>
+          <w:rStyle w:val="ab"/>
         </w:rPr>
         <w:commentReference w:id="8"/>
       </w:r>
@@ -2405,7 +2395,7 @@
       <w:commentRangeEnd w:id="9"/>
       <w:r>
         <w:rPr>
-          <w:rStyle w:val="Kommentarzeichen"/>
+          <w:rStyle w:val="ab"/>
         </w:rPr>
         <w:commentReference w:id="9"/>
       </w:r>
@@ -2421,23 +2411,7 @@
           <w:iCs/>
           <w:lang w:val="en-US"/>
         </w:rPr>
-        <w:t xml:space="preserve">You can always control the </w:t>
-      </w:r>
-      <w:proofErr w:type="gramStart"/>
-      <w:r>
-        <w:rPr>
-          <w:iCs/>
-          <w:lang w:val="en-US"/>
-        </w:rPr>
-        <w:t>installed  packages</w:t>
-      </w:r>
-      <w:proofErr w:type="gramEnd"/>
-      <w:r>
-        <w:rPr>
-          <w:iCs/>
-          <w:lang w:val="en-US"/>
-        </w:rPr>
-        <w:t xml:space="preserve"> and their versions at the index tab “Uninstall packages”.</w:t>
+        <w:t>You can always control the installed  packages and their versions at the index tab “Uninstall packages”.</w:t>
       </w:r>
     </w:p>
     <w:p>
@@ -2466,7 +2440,7 @@
       <w:commentRangeEnd w:id="10"/>
       <w:r>
         <w:rPr>
-          <w:rStyle w:val="Kommentarzeichen"/>
+          <w:rStyle w:val="ab"/>
         </w:rPr>
         <w:commentReference w:id="10"/>
       </w:r>
@@ -2501,7 +2475,7 @@
                     </pic:cNvPicPr>
                   </pic:nvPicPr>
                   <pic:blipFill>
-                    <a:blip r:embed="rId15">
+                    <a:blip r:embed="rId16">
                       <a:extLst>
                         <a:ext uri="{28A0092B-C50C-407E-A947-70E740481C1C}">
                           <a14:useLocalDpi xmlns:a14="http://schemas.microsoft.com/office/drawing/2010/main" val="0"/>
@@ -2535,7 +2509,7 @@
     </w:p>
     <w:p>
       <w:pPr>
-        <w:pStyle w:val="Beschriftung"/>
+        <w:pStyle w:val="a7"/>
         <w:rPr>
           <w:lang w:val="en-US"/>
         </w:rPr>
@@ -2622,7 +2596,7 @@
       <w:commentRangeEnd w:id="11"/>
       <w:r>
         <w:rPr>
-          <w:rStyle w:val="Kommentarzeichen"/>
+          <w:rStyle w:val="ab"/>
         </w:rPr>
         <w:commentReference w:id="11"/>
       </w:r>
@@ -2660,7 +2634,7 @@
                     </pic:cNvPicPr>
                   </pic:nvPicPr>
                   <pic:blipFill>
-                    <a:blip r:embed="rId16">
+                    <a:blip r:embed="rId17">
                       <a:extLst>
                         <a:ext uri="{28A0092B-C50C-407E-A947-70E740481C1C}">
                           <a14:useLocalDpi xmlns:a14="http://schemas.microsoft.com/office/drawing/2010/main" val="0"/>
@@ -2694,7 +2668,7 @@
     </w:p>
     <w:p>
       <w:pPr>
-        <w:pStyle w:val="Beschriftung"/>
+        <w:pStyle w:val="a7"/>
         <w:rPr>
           <w:lang w:val="en-US"/>
         </w:rPr>
@@ -2745,13 +2719,13 @@
     <w:p>
       <w:pPr>
         <w:rPr>
-          <w:rStyle w:val="SchwacheHervorhebung"/>
-          <w:lang w:val="en-US"/>
-        </w:rPr>
-      </w:pPr>
-      <w:r>
-        <w:rPr>
-          <w:rStyle w:val="SchwacheHervorhebung"/>
+          <w:rStyle w:val="a6"/>
+          <w:lang w:val="en-US"/>
+        </w:rPr>
+      </w:pPr>
+      <w:r>
+        <w:rPr>
+          <w:rStyle w:val="a6"/>
           <w:lang w:val="en-US"/>
         </w:rPr>
         <w:t xml:space="preserve">How to connect </w:t>
@@ -2759,7 +2733,7 @@
       <w:proofErr w:type="spellStart"/>
       <w:r>
         <w:rPr>
-          <w:rStyle w:val="SchwacheHervorhebung"/>
+          <w:rStyle w:val="a6"/>
           <w:lang w:val="en-US"/>
         </w:rPr>
         <w:t>Winpython</w:t>
@@ -2767,7 +2741,7 @@
       <w:proofErr w:type="spellEnd"/>
       <w:r>
         <w:rPr>
-          <w:rStyle w:val="SchwacheHervorhebung"/>
+          <w:rStyle w:val="a6"/>
           <w:lang w:val="en-US"/>
         </w:rPr>
         <w:t xml:space="preserve"> to </w:t>
@@ -2775,7 +2749,7 @@
       <w:proofErr w:type="spellStart"/>
       <w:r>
         <w:rPr>
-          <w:rStyle w:val="SchwacheHervorhebung"/>
+          <w:rStyle w:val="a6"/>
           <w:lang w:val="en-US"/>
         </w:rPr>
         <w:t>TwinCAT</w:t>
@@ -2783,34 +2757,455 @@
       <w:proofErr w:type="spellEnd"/>
       <w:r>
         <w:rPr>
-          <w:rStyle w:val="SchwacheHervorhebung"/>
+          <w:rStyle w:val="a6"/>
+          <w:lang w:val="en-US"/>
+        </w:rPr>
+        <w:t xml:space="preserve"> 3 </w:t>
+      </w:r>
+      <w:r>
+        <w:rPr>
+          <w:rStyle w:val="a6"/>
+          <w:lang w:val="en-US"/>
+        </w:rPr>
+        <w:t xml:space="preserve">? </w:t>
+      </w:r>
+    </w:p>
+    <w:p>
+      <w:pPr>
+        <w:jc w:val="both"/>
+        <w:rPr>
+          <w:lang w:val="en-US"/>
+        </w:rPr>
+      </w:pPr>
+      <w:r>
+        <w:rPr>
+          <w:lang w:val="en-US"/>
+        </w:rPr>
+        <w:t>For our example you have to create a</w:t>
+      </w:r>
+      <w:r>
+        <w:rPr>
+          <w:lang w:val="en-US"/>
+        </w:rPr>
+        <w:t xml:space="preserve"> PLC-P</w:t>
+      </w:r>
+      <w:r>
+        <w:rPr>
+          <w:lang w:val="en-US"/>
+        </w:rPr>
+        <w:t>roject with a local target system</w:t>
+      </w:r>
+      <w:r>
+        <w:rPr>
+          <w:lang w:val="en-US"/>
+        </w:rPr>
+        <w:t xml:space="preserve"> and the </w:t>
+      </w:r>
+      <w:r>
+        <w:rPr>
+          <w:lang w:val="en-US"/>
+        </w:rPr>
+        <w:t>p</w:t>
+      </w:r>
+      <w:r>
+        <w:rPr>
+          <w:lang w:val="en-US"/>
+        </w:rPr>
+        <w:t>ort 851</w:t>
+      </w:r>
+      <w:r>
+        <w:rPr>
+          <w:lang w:val="en-US"/>
+        </w:rPr>
+        <w:t xml:space="preserve">. </w:t>
+      </w:r>
+      <w:r>
+        <w:rPr>
+          <w:lang w:val="en-US"/>
+        </w:rPr>
+        <w:t>Now you</w:t>
+      </w:r>
+      <w:r>
+        <w:rPr>
+          <w:lang w:val="en-US"/>
+        </w:rPr>
+        <w:t xml:space="preserve"> can</w:t>
+      </w:r>
+      <w:r>
+        <w:rPr>
+          <w:lang w:val="en-US"/>
+        </w:rPr>
+        <w:t xml:space="preserve"> declare a </w:t>
+      </w:r>
+      <w:r>
+        <w:rPr>
+          <w:lang w:val="en-US"/>
+        </w:rPr>
+        <w:t>g</w:t>
+      </w:r>
+      <w:r>
+        <w:rPr>
+          <w:lang w:val="en-US"/>
+        </w:rPr>
+        <w:t xml:space="preserve">lobal </w:t>
+      </w:r>
+      <w:r>
+        <w:rPr>
+          <w:lang w:val="en-US"/>
+        </w:rPr>
+        <w:t>v</w:t>
+      </w:r>
+      <w:r>
+        <w:rPr>
+          <w:lang w:val="en-US"/>
+        </w:rPr>
+        <w:t xml:space="preserve">ariable with the </w:t>
+      </w:r>
+      <w:r>
+        <w:rPr>
+          <w:lang w:val="en-US"/>
+        </w:rPr>
+        <w:t>n</w:t>
+      </w:r>
+      <w:r>
+        <w:rPr>
+          <w:lang w:val="en-US"/>
+        </w:rPr>
+        <w:t>ame “</w:t>
+      </w:r>
+      <w:proofErr w:type="spellStart"/>
+      <w:r>
+        <w:rPr>
+          <w:lang w:val="en-US"/>
+        </w:rPr>
+        <w:t>ValveOpening</w:t>
+      </w:r>
+      <w:proofErr w:type="spellEnd"/>
+      <w:r>
+        <w:rPr>
+          <w:lang w:val="en-US"/>
+        </w:rPr>
+        <w:t xml:space="preserve">” and the </w:t>
+      </w:r>
+      <w:r>
+        <w:rPr>
+          <w:lang w:val="en-US"/>
+        </w:rPr>
+        <w:t>d</w:t>
+      </w:r>
+      <w:commentRangeStart w:id="12"/>
+      <w:r>
+        <w:rPr>
+          <w:lang w:val="en-US"/>
+        </w:rPr>
+        <w:t>ata type REA</w:t>
+      </w:r>
+      <w:commentRangeEnd w:id="12"/>
+      <w:r>
+        <w:rPr>
+          <w:rStyle w:val="ab"/>
+        </w:rPr>
+        <w:commentReference w:id="12"/>
+      </w:r>
+      <w:r>
+        <w:rPr>
+          <w:lang w:val="en-US"/>
+        </w:rPr>
+        <w:t xml:space="preserve">L in the GVL (Global Variable List). Next you go to PRG Main and write </w:t>
+      </w:r>
+      <w:proofErr w:type="spellStart"/>
+      <w:r>
+        <w:rPr>
+          <w:lang w:val="en-US"/>
+        </w:rPr>
+        <w:t>GV</w:t>
+      </w:r>
+      <w:r>
+        <w:rPr>
+          <w:lang w:val="en-US"/>
+        </w:rPr>
+        <w:t>L.ValveOpening</w:t>
+      </w:r>
+      <w:proofErr w:type="spellEnd"/>
+      <w:r>
+        <w:rPr>
+          <w:lang w:val="en-US"/>
+        </w:rPr>
+        <w:t xml:space="preserve"> in the code. </w:t>
+      </w:r>
+      <w:proofErr w:type="spellStart"/>
+      <w:r>
+        <w:rPr>
+          <w:lang w:val="en-US"/>
+        </w:rPr>
+        <w:t>TwinCAT</w:t>
+      </w:r>
+      <w:proofErr w:type="spellEnd"/>
+      <w:r>
+        <w:rPr>
+          <w:lang w:val="en-US"/>
+        </w:rPr>
+        <w:t xml:space="preserve"> 3 is ready fo</w:t>
+      </w:r>
+      <w:r>
+        <w:rPr>
+          <w:lang w:val="en-US"/>
+        </w:rPr>
+        <w:t xml:space="preserve">r the connection with </w:t>
+      </w:r>
+      <w:proofErr w:type="spellStart"/>
+      <w:r>
+        <w:rPr>
+          <w:lang w:val="en-US"/>
+        </w:rPr>
+        <w:t>WinPyt</w:t>
+      </w:r>
+      <w:r>
+        <w:rPr>
+          <w:rFonts w:hint="eastAsia"/>
+          <w:lang w:val="en-US" w:eastAsia="zh-CN"/>
+        </w:rPr>
+        <w:t>h</w:t>
+      </w:r>
+      <w:r>
+        <w:rPr>
+          <w:lang w:val="en-US"/>
+        </w:rPr>
+        <w:t>on</w:t>
+      </w:r>
+      <w:proofErr w:type="spellEnd"/>
+      <w:r>
+        <w:rPr>
+          <w:lang w:val="en-US"/>
+        </w:rPr>
+        <w:t xml:space="preserve"> now.</w:t>
+      </w:r>
+    </w:p>
+    <w:p>
+      <w:pPr>
+        <w:jc w:val="both"/>
+        <w:rPr>
+          <w:lang w:val="en-US"/>
+        </w:rPr>
+      </w:pPr>
+      <w:r>
+        <w:rPr>
+          <w:lang w:val="en-US"/>
+        </w:rPr>
+        <w:lastRenderedPageBreak/>
+        <w:t xml:space="preserve">To get a connection between </w:t>
+      </w:r>
+      <w:r>
+        <w:rPr>
+          <w:lang w:val="en-US"/>
+        </w:rPr>
+        <w:t>P</w:t>
+      </w:r>
+      <w:r>
+        <w:rPr>
+          <w:lang w:val="en-US"/>
+        </w:rPr>
+        <w:t xml:space="preserve">ython and </w:t>
+      </w:r>
+      <w:proofErr w:type="spellStart"/>
+      <w:r>
+        <w:rPr>
+          <w:lang w:val="en-US"/>
+        </w:rPr>
+        <w:t>TwinCAT</w:t>
+      </w:r>
+      <w:proofErr w:type="spellEnd"/>
+      <w:r>
+        <w:rPr>
+          <w:lang w:val="en-US"/>
+        </w:rPr>
+        <w:t xml:space="preserve"> 3 you have to </w:t>
+      </w:r>
+      <w:r>
+        <w:rPr>
+          <w:lang w:val="en-US"/>
+        </w:rPr>
+        <w:t>install</w:t>
+      </w:r>
+      <w:r>
+        <w:rPr>
+          <w:lang w:val="en-US"/>
+        </w:rPr>
+        <w:t xml:space="preserve"> the package</w:t>
+      </w:r>
+      <w:r>
+        <w:rPr>
+          <w:lang w:val="en-US"/>
+        </w:rPr>
+        <w:t xml:space="preserve"> “</w:t>
+      </w:r>
+      <w:proofErr w:type="spellStart"/>
+      <w:r>
+        <w:rPr>
+          <w:lang w:val="en-US"/>
+        </w:rPr>
+        <w:t>py</w:t>
+      </w:r>
+      <w:r>
+        <w:rPr>
+          <w:lang w:val="en-US"/>
+        </w:rPr>
+        <w:t>ads</w:t>
+      </w:r>
+      <w:proofErr w:type="spellEnd"/>
+      <w:r>
+        <w:rPr>
+          <w:lang w:val="en-US"/>
+        </w:rPr>
+        <w:t>”</w:t>
+      </w:r>
+      <w:r>
+        <w:rPr>
+          <w:lang w:val="en-US"/>
+        </w:rPr>
+        <w:t xml:space="preserve">, which is a </w:t>
+      </w:r>
+      <w:r>
+        <w:rPr>
+          <w:lang w:val="en-US"/>
+        </w:rPr>
+        <w:t>P</w:t>
+      </w:r>
+      <w:r>
+        <w:rPr>
+          <w:lang w:val="en-US"/>
+        </w:rPr>
+        <w:t xml:space="preserve">ython wrapper for </w:t>
+      </w:r>
+      <w:proofErr w:type="spellStart"/>
+      <w:r>
+        <w:rPr>
+          <w:lang w:val="en-US"/>
+        </w:rPr>
+        <w:t>TwinCAT</w:t>
+      </w:r>
+      <w:proofErr w:type="spellEnd"/>
+      <w:r>
+        <w:rPr>
+          <w:lang w:val="en-US"/>
+        </w:rPr>
+        <w:t xml:space="preserve"> ADS. </w:t>
+      </w:r>
+      <w:r>
+        <w:rPr>
+          <w:rFonts w:hint="eastAsia"/>
+          <w:lang w:val="en-US" w:eastAsia="zh-CN"/>
+        </w:rPr>
+        <w:t>F</w:t>
+      </w:r>
+      <w:r>
+        <w:rPr>
+          <w:lang w:val="en-US"/>
+        </w:rPr>
+        <w:t>or installation and documentation you can read this website:</w:t>
+      </w:r>
+      <w:r>
+        <w:rPr>
           <w:lang w:val="en-US"/>
         </w:rPr>
         <w:t xml:space="preserve"> </w:t>
       </w:r>
-      <w:proofErr w:type="gramStart"/>
-      <w:r>
-        <w:rPr>
-          <w:rStyle w:val="SchwacheHervorhebung"/>
-          <w:lang w:val="en-US"/>
-        </w:rPr>
-        <w:t xml:space="preserve">3 </w:t>
-      </w:r>
-      <w:r>
-        <w:rPr>
-          <w:rStyle w:val="SchwacheHervorhebung"/>
-          <w:lang w:val="en-US"/>
-        </w:rPr>
-        <w:t>?</w:t>
-      </w:r>
-      <w:proofErr w:type="gramEnd"/>
-      <w:r>
-        <w:rPr>
-          <w:rStyle w:val="SchwacheHervorhebung"/>
-          <w:lang w:val="en-US"/>
-        </w:rPr>
-        <w:t xml:space="preserve"> </w:t>
-      </w:r>
+      <w:hyperlink r:id="rId18" w:history="1">
+        <w:r>
+          <w:rPr>
+            <w:rStyle w:val="a9"/>
+            <w:lang w:val="en-US"/>
+          </w:rPr>
+          <w:t>https://pyads.readthedocs.io/en/latest/</w:t>
+        </w:r>
+      </w:hyperlink>
+      <w:r>
+        <w:rPr>
+          <w:lang w:val="en-US"/>
+        </w:rPr>
+        <w:t>.</w:t>
+      </w:r>
+    </w:p>
+    <w:p>
+      <w:pPr>
+        <w:rPr>
+          <w:lang w:val="en-US" w:eastAsia="zh-CN"/>
+        </w:rPr>
+      </w:pPr>
+      <w:proofErr w:type="spellStart"/>
+      <w:r>
+        <w:rPr>
+          <w:lang w:val="en-US"/>
+        </w:rPr>
+        <w:t>TwinCAT</w:t>
+      </w:r>
+      <w:proofErr w:type="spellEnd"/>
+      <w:r>
+        <w:rPr>
+          <w:lang w:val="en-US"/>
+        </w:rPr>
+        <w:t xml:space="preserve"> will ask you to create </w:t>
+      </w:r>
+      <w:r>
+        <w:rPr>
+          <w:lang w:val="en-US"/>
+        </w:rPr>
+        <w:t>p</w:t>
+      </w:r>
+      <w:r>
+        <w:rPr>
+          <w:lang w:val="en-US"/>
+        </w:rPr>
+        <w:t xml:space="preserve">ort 851. </w:t>
+      </w:r>
+      <w:r>
+        <w:rPr>
+          <w:lang w:val="en-US"/>
+        </w:rPr>
+        <w:t xml:space="preserve">This is the default port of </w:t>
+      </w:r>
+      <w:proofErr w:type="spellStart"/>
+      <w:r>
+        <w:rPr>
+          <w:lang w:val="en-US"/>
+        </w:rPr>
+        <w:t>TwinCAT</w:t>
+      </w:r>
+      <w:proofErr w:type="spellEnd"/>
+      <w:r>
+        <w:rPr>
+          <w:lang w:val="en-US"/>
+        </w:rPr>
+        <w:t xml:space="preserve"> PLC. </w:t>
+      </w:r>
+      <w:r>
+        <w:rPr>
+          <w:lang w:val="en-US"/>
+        </w:rPr>
+        <w:t xml:space="preserve">Click yes and proceed. </w:t>
+      </w:r>
+      <w:r>
+        <w:rPr>
+          <w:lang w:val="en-US" w:eastAsia="zh-CN"/>
+        </w:rPr>
+        <w:t>Always run the plc after login, otherwise the connection wouldn’t work.</w:t>
+      </w:r>
+      <w:r>
+        <w:rPr>
+          <w:lang w:val="en-US" w:eastAsia="zh-CN"/>
+        </w:rPr>
+        <w:t xml:space="preserve"> It is better to make a new JSON file to load PLC addresses when the default PLC addresses are not used.</w:t>
+      </w:r>
+    </w:p>
+    <w:p>
+      <w:pPr>
+        <w:rPr>
+          <w:rFonts w:hint="eastAsia"/>
+          <w:lang w:val="en-US" w:eastAsia="zh-CN"/>
+        </w:rPr>
+      </w:pPr>
+      <w:bookmarkStart w:id="13" w:name="_GoBack"/>
+      <w:bookmarkEnd w:id="13"/>
     </w:p>
     <w:p>
       <w:pPr>
@@ -2819,275 +3214,6 @@
           <w:lang w:val="en-US"/>
         </w:rPr>
       </w:pPr>
-      <w:r>
-        <w:rPr>
-          <w:lang w:val="en-US"/>
-        </w:rPr>
-        <w:t>For our example you have to create a</w:t>
-      </w:r>
-      <w:r>
-        <w:rPr>
-          <w:lang w:val="en-US"/>
-        </w:rPr>
-        <w:t xml:space="preserve"> PLC-P</w:t>
-      </w:r>
-      <w:r>
-        <w:rPr>
-          <w:lang w:val="en-US"/>
-        </w:rPr>
-        <w:t>roject with a local target system</w:t>
-      </w:r>
-      <w:r>
-        <w:rPr>
-          <w:lang w:val="en-US"/>
-        </w:rPr>
-        <w:t xml:space="preserve"> and the Port 851</w:t>
-      </w:r>
-      <w:r>
-        <w:rPr>
-          <w:lang w:val="en-US"/>
-        </w:rPr>
-        <w:t xml:space="preserve">. </w:t>
-      </w:r>
-      <w:r>
-        <w:rPr>
-          <w:lang w:val="en-US"/>
-        </w:rPr>
-        <w:t>Now you</w:t>
-      </w:r>
-      <w:r>
-        <w:rPr>
-          <w:lang w:val="en-US"/>
-        </w:rPr>
-        <w:t xml:space="preserve"> can</w:t>
-      </w:r>
-      <w:r>
-        <w:rPr>
-          <w:lang w:val="en-US"/>
-        </w:rPr>
-        <w:t xml:space="preserve"> declare a Global Variable with the Name “</w:t>
-      </w:r>
-      <w:proofErr w:type="spellStart"/>
-      <w:r>
-        <w:rPr>
-          <w:lang w:val="en-US"/>
-        </w:rPr>
-        <w:t>ValveOpening</w:t>
-      </w:r>
-      <w:proofErr w:type="spellEnd"/>
-      <w:r>
-        <w:rPr>
-          <w:lang w:val="en-US"/>
-        </w:rPr>
-        <w:t xml:space="preserve">” and the </w:t>
-      </w:r>
-      <w:commentRangeStart w:id="12"/>
-      <w:r>
-        <w:rPr>
-          <w:lang w:val="en-US"/>
-        </w:rPr>
-        <w:t>Data type REA</w:t>
-      </w:r>
-      <w:commentRangeEnd w:id="12"/>
-      <w:r>
-        <w:rPr>
-          <w:rStyle w:val="Kommentarzeichen"/>
-        </w:rPr>
-        <w:commentReference w:id="12"/>
-      </w:r>
-      <w:r>
-        <w:rPr>
-          <w:lang w:val="en-US"/>
-        </w:rPr>
-        <w:t xml:space="preserve">L in the GVL (Global Variable List). Next you go to PRG Main and write </w:t>
-      </w:r>
-      <w:proofErr w:type="spellStart"/>
-      <w:r>
-        <w:rPr>
-          <w:lang w:val="en-US"/>
-        </w:rPr>
-        <w:t>GV</w:t>
-      </w:r>
-      <w:r>
-        <w:rPr>
-          <w:lang w:val="en-US"/>
-        </w:rPr>
-        <w:t>L.ValveOpening</w:t>
-      </w:r>
-      <w:proofErr w:type="spellEnd"/>
-      <w:r>
-        <w:rPr>
-          <w:lang w:val="en-US"/>
-        </w:rPr>
-        <w:t xml:space="preserve"> in the code. </w:t>
-      </w:r>
-      <w:proofErr w:type="spellStart"/>
-      <w:r>
-        <w:rPr>
-          <w:lang w:val="en-US"/>
-        </w:rPr>
-        <w:t>TwinCAT</w:t>
-      </w:r>
-      <w:proofErr w:type="spellEnd"/>
-      <w:r>
-        <w:rPr>
-          <w:lang w:val="en-US"/>
-        </w:rPr>
-        <w:t xml:space="preserve"> 3 is ready fo</w:t>
-      </w:r>
-      <w:r>
-        <w:rPr>
-          <w:lang w:val="en-US"/>
-        </w:rPr>
-        <w:t xml:space="preserve">r the connection with </w:t>
-      </w:r>
-      <w:proofErr w:type="spellStart"/>
-      <w:r>
-        <w:rPr>
-          <w:lang w:val="en-US"/>
-        </w:rPr>
-        <w:t>WinPhyton</w:t>
-      </w:r>
-      <w:proofErr w:type="spellEnd"/>
-      <w:r>
-        <w:rPr>
-          <w:lang w:val="en-US"/>
-        </w:rPr>
-        <w:t xml:space="preserve"> now.</w:t>
-      </w:r>
-    </w:p>
-    <w:p>
-      <w:pPr>
-        <w:jc w:val="both"/>
-        <w:rPr>
-          <w:lang w:val="en-US"/>
-        </w:rPr>
-      </w:pPr>
-      <w:r>
-        <w:rPr>
-          <w:lang w:val="en-US"/>
-        </w:rPr>
-        <w:lastRenderedPageBreak/>
-        <w:t xml:space="preserve">To get a connection between Python and </w:t>
-      </w:r>
-      <w:proofErr w:type="spellStart"/>
-      <w:r>
-        <w:rPr>
-          <w:lang w:val="en-US"/>
-        </w:rPr>
-        <w:t>TwinCAT</w:t>
-      </w:r>
-      <w:proofErr w:type="spellEnd"/>
-      <w:r>
-        <w:rPr>
-          <w:lang w:val="en-US"/>
-        </w:rPr>
-        <w:t xml:space="preserve"> 3 you have to </w:t>
-      </w:r>
-      <w:r>
-        <w:rPr>
-          <w:lang w:val="en-US"/>
-        </w:rPr>
-        <w:t>install</w:t>
-      </w:r>
-      <w:r>
-        <w:rPr>
-          <w:lang w:val="en-US"/>
-        </w:rPr>
-        <w:t xml:space="preserve"> the package</w:t>
-      </w:r>
-      <w:r>
-        <w:rPr>
-          <w:lang w:val="en-US"/>
-        </w:rPr>
-        <w:t xml:space="preserve"> “</w:t>
-      </w:r>
-      <w:proofErr w:type="spellStart"/>
-      <w:r>
-        <w:rPr>
-          <w:lang w:val="en-US"/>
-        </w:rPr>
-        <w:t>pyADS</w:t>
-      </w:r>
-      <w:proofErr w:type="spellEnd"/>
-      <w:r>
-        <w:rPr>
-          <w:lang w:val="en-US"/>
-        </w:rPr>
-        <w:t>”</w:t>
-      </w:r>
-      <w:r>
-        <w:rPr>
-          <w:lang w:val="en-US"/>
-        </w:rPr>
-        <w:t xml:space="preserve">, which is a Python wrapper for </w:t>
-      </w:r>
-      <w:proofErr w:type="spellStart"/>
-      <w:r>
-        <w:rPr>
-          <w:lang w:val="en-US"/>
-        </w:rPr>
-        <w:t>TwinCAT</w:t>
-      </w:r>
-      <w:proofErr w:type="spellEnd"/>
-      <w:r>
-        <w:rPr>
-          <w:lang w:val="en-US"/>
-        </w:rPr>
-        <w:t xml:space="preserve"> ADS. </w:t>
-      </w:r>
-      <w:r>
-        <w:rPr>
-          <w:lang w:val="en-US"/>
-        </w:rPr>
-        <w:t>In this case you have to</w:t>
-      </w:r>
-      <w:r>
-        <w:rPr>
-          <w:lang w:val="en-US"/>
-        </w:rPr>
-        <w:t xml:space="preserve"> install it through the </w:t>
-      </w:r>
-      <w:proofErr w:type="spellStart"/>
-      <w:r>
-        <w:rPr>
-          <w:lang w:val="en-US"/>
-        </w:rPr>
-        <w:t>WinPython</w:t>
-      </w:r>
-      <w:proofErr w:type="spellEnd"/>
-      <w:r>
-        <w:rPr>
-          <w:lang w:val="en-US"/>
-        </w:rPr>
-        <w:t xml:space="preserve"> Command Prompt,</w:t>
-      </w:r>
-      <w:r>
-        <w:rPr>
-          <w:lang w:val="en-US"/>
-        </w:rPr>
-        <w:t xml:space="preserve"> which you can find in</w:t>
-      </w:r>
-      <w:r>
-        <w:rPr>
-          <w:lang w:val="en-US"/>
-        </w:rPr>
-        <w:t xml:space="preserve"> the installation directory, with the following command: pip install </w:t>
-      </w:r>
-      <w:proofErr w:type="spellStart"/>
-      <w:r>
-        <w:rPr>
-          <w:lang w:val="en-US"/>
-        </w:rPr>
-        <w:t>pyADS</w:t>
-      </w:r>
-      <w:proofErr w:type="spellEnd"/>
-      <w:r>
-        <w:rPr>
-          <w:lang w:val="en-US"/>
-        </w:rPr>
-        <w:t>.</w:t>
-      </w:r>
     </w:p>
     <w:p>
       <w:pPr>
@@ -3116,7 +3242,7 @@
                     </pic:cNvPicPr>
                   </pic:nvPicPr>
                   <pic:blipFill>
-                    <a:blip r:embed="rId17">
+                    <a:blip r:embed="rId19">
                       <a:extLst>
                         <a:ext uri="{28A0092B-C50C-407E-A947-70E740481C1C}">
                           <a14:useLocalDpi xmlns:a14="http://schemas.microsoft.com/office/drawing/2010/main" val="0"/>
@@ -3150,7 +3276,7 @@
     </w:p>
     <w:p>
       <w:pPr>
-        <w:pStyle w:val="Beschriftung"/>
+        <w:pStyle w:val="a7"/>
         <w:rPr>
           <w:lang w:val="en-US"/>
         </w:rPr>
@@ -3177,19 +3303,11 @@
       <w:r>
         <w:fldChar w:fldCharType="end"/>
       </w:r>
-      <w:proofErr w:type="gramStart"/>
-      <w:r>
-        <w:rPr>
-          <w:lang w:val="en-US"/>
-        </w:rPr>
-        <w:t>:Python</w:t>
-      </w:r>
-      <w:proofErr w:type="gramEnd"/>
-      <w:r>
-        <w:rPr>
-          <w:lang w:val="en-US"/>
-        </w:rPr>
-        <w:t xml:space="preserve">-Code for a Connection to </w:t>
+      <w:r>
+        <w:rPr>
+          <w:lang w:val="en-US"/>
+        </w:rPr>
+        <w:t xml:space="preserve">:Python-Code for a Connection to </w:t>
       </w:r>
       <w:proofErr w:type="spellStart"/>
       <w:r>
@@ -3209,113 +3327,7 @@
     <w:p>
       <w:pPr>
         <w:rPr>
-          <w:lang w:val="en-US"/>
-        </w:rPr>
-      </w:pPr>
-      <w:r>
-        <w:rPr>
-          <w:lang w:val="en-US"/>
-        </w:rPr>
-        <w:t>In the</w:t>
-      </w:r>
-      <w:r>
-        <w:rPr>
-          <w:lang w:val="en-US"/>
-        </w:rPr>
-        <w:t xml:space="preserve"> figure a</w:t>
-      </w:r>
-      <w:r>
-        <w:rPr>
-          <w:lang w:val="en-US"/>
-        </w:rPr>
-        <w:t xml:space="preserve">bove you see that the connection to </w:t>
-      </w:r>
-      <w:proofErr w:type="spellStart"/>
-      <w:r>
-        <w:rPr>
-          <w:lang w:val="en-US"/>
-        </w:rPr>
-        <w:t>TwinCat</w:t>
-      </w:r>
-      <w:proofErr w:type="spellEnd"/>
-      <w:r>
-        <w:rPr>
-          <w:lang w:val="en-US"/>
-        </w:rPr>
-        <w:t xml:space="preserve"> 3 will be realized through the local host address and the port 851.</w:t>
-      </w:r>
-      <w:r>
-        <w:rPr>
-          <w:lang w:val="en-US"/>
-        </w:rPr>
-        <w:t xml:space="preserve"> </w:t>
-      </w:r>
-    </w:p>
-    <w:p>
-      <w:pPr>
-        <w:rPr>
-          <w:lang w:val="en-US"/>
-        </w:rPr>
-      </w:pPr>
-      <w:r>
-        <w:rPr>
-          <w:lang w:val="en-US"/>
-        </w:rPr>
-        <w:t xml:space="preserve">Now you can start the </w:t>
-      </w:r>
-      <w:proofErr w:type="spellStart"/>
-      <w:r>
-        <w:rPr>
-          <w:lang w:val="en-US"/>
-        </w:rPr>
-        <w:t>TwinCAT</w:t>
-      </w:r>
-      <w:proofErr w:type="spellEnd"/>
-      <w:r>
-        <w:rPr>
-          <w:lang w:val="en-US"/>
-        </w:rPr>
-        <w:t xml:space="preserve"> Runtime and Login. Twin CAT will ask you to create Port 851. Click yes and proceed. After that you can start th</w:t>
-      </w:r>
-      <w:r>
-        <w:rPr>
-          <w:lang w:val="en-US"/>
-        </w:rPr>
-        <w:t xml:space="preserve">e Simulation via Python and see the results in </w:t>
-      </w:r>
-      <w:commentRangeStart w:id="13"/>
-      <w:proofErr w:type="spellStart"/>
-      <w:r>
-        <w:rPr>
-          <w:lang w:val="en-US"/>
-        </w:rPr>
-        <w:t>TwinCAT</w:t>
-      </w:r>
-      <w:commentRangeEnd w:id="13"/>
-      <w:proofErr w:type="spellEnd"/>
-      <w:r>
-        <w:rPr>
-          <w:rStyle w:val="Kommentarzeichen"/>
-        </w:rPr>
-        <w:commentReference w:id="13"/>
-      </w:r>
-      <w:r>
-        <w:rPr>
-          <w:lang w:val="en-US"/>
-        </w:rPr>
-        <w:t>.</w:t>
-      </w:r>
-      <w:r>
-        <w:rPr>
-          <w:lang w:val="en-US"/>
-        </w:rPr>
-        <w:t xml:space="preserve"> </w:t>
-      </w:r>
-    </w:p>
-    <w:p>
-      <w:pPr>
-        <w:rPr>
-          <w:rStyle w:val="SchwacheHervorhebung"/>
+          <w:rStyle w:val="a6"/>
           <w:lang w:val="en-US"/>
         </w:rPr>
       </w:pPr>
@@ -3331,19 +3343,25 @@
 </file>
 
 <file path=word/comments.xml><?xml version="1.0" encoding="utf-8"?>
-<w:comments xmlns:wpc="http://schemas.microsoft.com/office/word/2010/wordprocessingCanvas" xmlns:cx="http://schemas.microsoft.com/office/drawing/2014/chartex" xmlns:cx1="http://schemas.microsoft.com/office/drawing/2015/9/8/chartex" xmlns:mc="http://schemas.openxmlformats.org/markup-compatibility/2006" xmlns:o="urn:schemas-microsoft-com:office:office" xmlns:r="http://schemas.openxmlformats.org/officeDocument/2006/relationships" xmlns:m="http://schemas.openxmlformats.org/officeDocument/2006/math" xmlns:v="urn:schemas-microsoft-com:vml" xmlns:wp14="http://schemas.microsoft.com/office/word/2010/wordprocessingDrawing" xmlns:wp="http://schemas.openxmlformats.org/drawingml/2006/wordprocessingDrawing" xmlns:w10="urn:schemas-microsoft-com:office:word" xmlns:w="http://schemas.openxmlformats.org/wordprocessingml/2006/main" xmlns:w14="http://schemas.microsoft.com/office/word/2010/wordml" xmlns:w15="http://schemas.microsoft.com/office/word/2012/wordml" xmlns:w16se="http://schemas.microsoft.com/office/word/2015/wordml/symex" xmlns:wpg="http://schemas.microsoft.com/office/word/2010/wordprocessingGroup" xmlns:wpi="http://schemas.microsoft.com/office/word/2010/wordprocessingInk" xmlns:wne="http://schemas.microsoft.com/office/word/2006/wordml" xmlns:wps="http://schemas.microsoft.com/office/word/2010/wordprocessingShape" mc:Ignorable="w14 w15 w16se wp14">
+<w:comments xmlns:wpc="http://schemas.microsoft.com/office/word/2010/wordprocessingCanvas" xmlns:cx="http://schemas.microsoft.com/office/drawing/2014/chartex" xmlns:cx1="http://schemas.microsoft.com/office/drawing/2015/9/8/chartex" xmlns:cx2="http://schemas.microsoft.com/office/drawing/2015/10/21/chartex" xmlns:cx3="http://schemas.microsoft.com/office/drawing/2016/5/9/chartex" xmlns:cx4="http://schemas.microsoft.com/office/drawing/2016/5/10/chartex" xmlns:cx5="http://schemas.microsoft.com/office/drawing/2016/5/11/chartex" xmlns:cx6="http://schemas.microsoft.com/office/drawing/2016/5/12/chartex" xmlns:cx7="http://schemas.microsoft.com/office/drawing/2016/5/13/chartex" xmlns:cx8="http://schemas.microsoft.com/office/drawing/2016/5/14/chartex" xmlns:mc="http://schemas.openxmlformats.org/markup-compatibility/2006" xmlns:aink="http://schemas.microsoft.com/office/drawing/2016/ink" xmlns:am3d="http://schemas.microsoft.com/office/drawing/2017/model3d" xmlns:o="urn:schemas-microsoft-com:office:office" xmlns:r="http://schemas.openxmlformats.org/officeDocument/2006/relationships" xmlns:m="http://schemas.openxmlformats.org/officeDocument/2006/math" xmlns:v="urn:schemas-microsoft-com:vml" xmlns:wp14="http://schemas.microsoft.com/office/word/2010/wordprocessingDrawing" xmlns:wp="http://schemas.openxmlformats.org/drawingml/2006/wordprocessingDrawing" xmlns:w10="urn:schemas-microsoft-com:office:word" xmlns:w="http://schemas.openxmlformats.org/wordprocessingml/2006/main" xmlns:w14="http://schemas.microsoft.com/office/word/2010/wordml" xmlns:w15="http://schemas.microsoft.com/office/word/2012/wordml" xmlns:w16cid="http://schemas.microsoft.com/office/word/2016/wordml/cid" xmlns:w16se="http://schemas.microsoft.com/office/word/2015/wordml/symex" xmlns:wpg="http://schemas.microsoft.com/office/word/2010/wordprocessingGroup" xmlns:wpi="http://schemas.microsoft.com/office/word/2010/wordprocessingInk" xmlns:wne="http://schemas.microsoft.com/office/word/2006/wordml" xmlns:wps="http://schemas.microsoft.com/office/word/2010/wordprocessingShape" mc:Ignorable="w14 w15 w16se w16cid wp14">
   <w:comment w:id="0" w:author="Schraven, Markus" w:date="2018-11-29T15:27:00Z" w:initials="MSH">
     <w:p>
       <w:pPr>
-        <w:pStyle w:val="Kommentartext"/>
-      </w:pPr>
-      <w:r>
-        <w:rPr>
-          <w:rStyle w:val="Kommentarzeichen"/>
+        <w:pStyle w:val="ac"/>
+        <w:rPr>
+          <w:lang w:val="en-US"/>
+        </w:rPr>
+      </w:pPr>
+      <w:r>
+        <w:rPr>
+          <w:rStyle w:val="ab"/>
         </w:rPr>
         <w:annotationRef/>
       </w:r>
       <w:r>
+        <w:rPr>
+          <w:lang w:val="en-US"/>
+        </w:rPr>
         <w:t>Neu</w:t>
       </w:r>
     </w:p>
@@ -3351,15 +3369,21 @@
   <w:comment w:id="1" w:author="Schraven, Markus" w:date="2018-11-29T15:31:00Z" w:initials="MSH">
     <w:p>
       <w:pPr>
-        <w:pStyle w:val="Kommentartext"/>
-      </w:pPr>
-      <w:r>
-        <w:rPr>
-          <w:rStyle w:val="Kommentarzeichen"/>
+        <w:pStyle w:val="ac"/>
+        <w:rPr>
+          <w:lang w:val="en-US"/>
+        </w:rPr>
+      </w:pPr>
+      <w:r>
+        <w:rPr>
+          <w:rStyle w:val="ab"/>
         </w:rPr>
         <w:annotationRef/>
       </w:r>
       <w:r>
+        <w:rPr>
+          <w:lang w:val="en-US"/>
+        </w:rPr>
         <w:t>Umformulieren</w:t>
       </w:r>
     </w:p>
@@ -3367,15 +3391,21 @@
   <w:comment w:id="2" w:author="Schraven, Markus" w:date="2018-11-29T15:33:00Z" w:initials="MSH">
     <w:p>
       <w:pPr>
-        <w:pStyle w:val="Kommentartext"/>
-      </w:pPr>
-      <w:r>
-        <w:rPr>
-          <w:rStyle w:val="Kommentarzeichen"/>
+        <w:pStyle w:val="ac"/>
+        <w:rPr>
+          <w:lang w:val="en-US"/>
+        </w:rPr>
+      </w:pPr>
+      <w:r>
+        <w:rPr>
+          <w:rStyle w:val="ab"/>
         </w:rPr>
         <w:annotationRef/>
       </w:r>
       <w:r>
+        <w:rPr>
+          <w:lang w:val="en-US"/>
+        </w:rPr>
         <w:t>umformulieren</w:t>
       </w:r>
     </w:p>
@@ -3383,252 +3413,107 @@
   <w:comment w:id="3" w:author="Schraven, Markus" w:date="2018-11-29T15:33:00Z" w:initials="MSH">
     <w:p>
       <w:pPr>
-        <w:pStyle w:val="Kommentartext"/>
-      </w:pPr>
-      <w:r>
-        <w:rPr>
-          <w:rStyle w:val="Kommentarzeichen"/>
+        <w:pStyle w:val="ac"/>
+        <w:rPr>
+          <w:lang w:val="en-US"/>
+        </w:rPr>
+      </w:pPr>
+      <w:r>
+        <w:rPr>
+          <w:rStyle w:val="ab"/>
         </w:rPr>
         <w:annotationRef/>
       </w:r>
       <w:r>
-        <w:t xml:space="preserve">These </w:t>
-      </w:r>
-      <w:proofErr w:type="spellStart"/>
-      <w:r>
-        <w:t>models</w:t>
-      </w:r>
-      <w:proofErr w:type="spellEnd"/>
-      <w:r>
-        <w:t xml:space="preserve"> </w:t>
-      </w:r>
-      <w:proofErr w:type="spellStart"/>
-      <w:r>
-        <w:t>can</w:t>
-      </w:r>
-      <w:proofErr w:type="spellEnd"/>
-      <w:r>
-        <w:t xml:space="preserve"> </w:t>
-      </w:r>
-      <w:proofErr w:type="spellStart"/>
-      <w:r>
-        <w:t>be</w:t>
-      </w:r>
-      <w:proofErr w:type="spellEnd"/>
-      <w:r>
-        <w:t xml:space="preserve"> </w:t>
-      </w:r>
-      <w:proofErr w:type="spellStart"/>
-      <w:r>
-        <w:t>utilized</w:t>
-      </w:r>
-      <w:proofErr w:type="spellEnd"/>
-      <w:r>
-        <w:t xml:space="preserve"> </w:t>
-      </w:r>
-      <w:proofErr w:type="spellStart"/>
-      <w:r>
-        <w:t>to</w:t>
-      </w:r>
-      <w:proofErr w:type="spellEnd"/>
-      <w:r>
-        <w:t xml:space="preserve"> </w:t>
-      </w:r>
-      <w:proofErr w:type="spellStart"/>
-      <w:r>
-        <w:t>simulate</w:t>
-      </w:r>
-      <w:proofErr w:type="spellEnd"/>
-      <w:r>
-        <w:t xml:space="preserve"> a </w:t>
-      </w:r>
-      <w:proofErr w:type="spellStart"/>
-      <w:r>
-        <w:t>given</w:t>
-      </w:r>
-      <w:proofErr w:type="spellEnd"/>
-      <w:r>
-        <w:t xml:space="preserve"> time in </w:t>
-      </w:r>
-      <w:proofErr w:type="spellStart"/>
-      <w:r>
-        <w:t>order</w:t>
-      </w:r>
-      <w:proofErr w:type="spellEnd"/>
-      <w:r>
-        <w:t xml:space="preserve"> </w:t>
-      </w:r>
-      <w:proofErr w:type="spellStart"/>
-      <w:r>
-        <w:t>to</w:t>
-      </w:r>
-      <w:proofErr w:type="spellEnd"/>
-      <w:r>
-        <w:t xml:space="preserve"> </w:t>
-      </w:r>
-      <w:proofErr w:type="spellStart"/>
-      <w:r>
-        <w:t>visualize</w:t>
-      </w:r>
-      <w:proofErr w:type="spellEnd"/>
-      <w:r>
-        <w:t xml:space="preserve"> </w:t>
-      </w:r>
-      <w:proofErr w:type="spellStart"/>
-      <w:r>
-        <w:t>dynamic</w:t>
-      </w:r>
-      <w:proofErr w:type="spellEnd"/>
-      <w:r>
-        <w:t xml:space="preserve"> </w:t>
-      </w:r>
-      <w:proofErr w:type="spellStart"/>
-      <w:r>
-        <w:t>interactions</w:t>
-      </w:r>
-      <w:proofErr w:type="spellEnd"/>
-      <w:r>
-        <w:t xml:space="preserve"> </w:t>
-      </w:r>
-      <w:proofErr w:type="spellStart"/>
-      <w:r>
-        <w:t>between</w:t>
-      </w:r>
-      <w:proofErr w:type="spellEnd"/>
-      <w:r>
-        <w:t xml:space="preserve"> different </w:t>
-      </w:r>
-      <w:proofErr w:type="spellStart"/>
-      <w:r>
-        <w:t>components</w:t>
-      </w:r>
-      <w:proofErr w:type="spellEnd"/>
-      <w:r>
-        <w:t>.</w:t>
+        <w:rPr>
+          <w:lang w:val="en-US"/>
+        </w:rPr>
+        <w:t>These models can be utilized to simulate a given time in order to visualize dynamic interactions between different components.</w:t>
       </w:r>
     </w:p>
   </w:comment>
   <w:comment w:id="4" w:author="Schraven, Markus" w:date="2018-11-29T15:36:00Z" w:initials="MSH">
     <w:p>
       <w:pPr>
-        <w:pStyle w:val="Kommentartext"/>
-      </w:pPr>
-      <w:r>
-        <w:rPr>
-          <w:rStyle w:val="Kommentarzeichen"/>
+        <w:pStyle w:val="ac"/>
+      </w:pPr>
+      <w:r>
+        <w:rPr>
+          <w:rStyle w:val="ab"/>
         </w:rPr>
         <w:annotationRef/>
       </w:r>
       <w:r>
-        <w:t xml:space="preserve">Einmalig </w:t>
-      </w:r>
-      <w:proofErr w:type="spellStart"/>
-      <w:r>
-        <w:t>abkürzung</w:t>
-      </w:r>
-      <w:proofErr w:type="spellEnd"/>
-      <w:r>
-        <w:t xml:space="preserve"> erklären</w:t>
+        <w:t>Einmalig abkürzung erklären</w:t>
       </w:r>
     </w:p>
   </w:comment>
   <w:comment w:id="5" w:author="Schraven, Markus" w:date="2018-11-29T15:37:00Z" w:initials="MSH">
     <w:p>
       <w:pPr>
-        <w:pStyle w:val="Kommentartext"/>
-      </w:pPr>
-      <w:r>
-        <w:rPr>
-          <w:rStyle w:val="Kommentarzeichen"/>
+        <w:pStyle w:val="ac"/>
+      </w:pPr>
+      <w:r>
+        <w:rPr>
+          <w:rStyle w:val="ab"/>
         </w:rPr>
         <w:annotationRef/>
       </w:r>
       <w:r>
-        <w:t>Datum (</w:t>
-      </w:r>
-      <w:proofErr w:type="spellStart"/>
-      <w:r>
-        <w:t>planned</w:t>
-      </w:r>
-      <w:proofErr w:type="spellEnd"/>
-      <w:r>
-        <w:t xml:space="preserve"> </w:t>
-      </w:r>
-      <w:proofErr w:type="spellStart"/>
-      <w:r>
-        <w:t>for</w:t>
-      </w:r>
-      <w:proofErr w:type="spellEnd"/>
-      <w:r>
-        <w:t xml:space="preserve"> …)</w:t>
+        <w:t>Datum (planned for …)</w:t>
       </w:r>
     </w:p>
   </w:comment>
   <w:comment w:id="6" w:author="Schraven, Markus" w:date="2018-11-29T15:38:00Z" w:initials="MSH">
     <w:p>
       <w:pPr>
-        <w:pStyle w:val="Kommentartext"/>
-      </w:pPr>
-      <w:r>
-        <w:rPr>
-          <w:rStyle w:val="Kommentarzeichen"/>
+        <w:pStyle w:val="ac"/>
+      </w:pPr>
+      <w:r>
+        <w:rPr>
+          <w:rStyle w:val="ab"/>
         </w:rPr>
         <w:annotationRef/>
       </w:r>
       <w:r>
-        <w:t xml:space="preserve">I </w:t>
-      </w:r>
-      <w:proofErr w:type="spellStart"/>
-      <w:r>
-        <w:t>prefere</w:t>
-      </w:r>
-      <w:proofErr w:type="spellEnd"/>
-      <w:r>
-        <w:t xml:space="preserve"> passive </w:t>
-      </w:r>
-      <w:proofErr w:type="spellStart"/>
-      <w:r>
-        <w:t>voice</w:t>
-      </w:r>
-      <w:proofErr w:type="spellEnd"/>
+        <w:t>I prefere passive voice</w:t>
+      </w:r>
     </w:p>
   </w:comment>
   <w:comment w:id="7" w:author="Schraven, Markus" w:date="2018-11-29T15:55:00Z" w:initials="MSH">
     <w:p>
       <w:pPr>
-        <w:pStyle w:val="Kommentartext"/>
-      </w:pPr>
-      <w:r>
-        <w:rPr>
-          <w:rStyle w:val="Kommentarzeichen"/>
+        <w:pStyle w:val="ac"/>
+      </w:pPr>
+      <w:r>
+        <w:rPr>
+          <w:rStyle w:val="ab"/>
         </w:rPr>
         <w:annotationRef/>
       </w:r>
       <w:r>
-        <w:t xml:space="preserve">Hier so in der Nähe </w:t>
-      </w:r>
-      <w:proofErr w:type="spellStart"/>
-      <w:r>
-        <w:t>Modelica</w:t>
-      </w:r>
-      <w:proofErr w:type="spellEnd"/>
-      <w:r>
-        <w:t xml:space="preserve"> Graph der Simulation einbauen</w:t>
+        <w:t>Hier so in der Nähe Modelica Graph der Simulation einbauen</w:t>
       </w:r>
     </w:p>
   </w:comment>
   <w:comment w:id="8" w:author="Schraven, Markus" w:date="2018-11-29T15:53:00Z" w:initials="MSH">
     <w:p>
       <w:pPr>
-        <w:pStyle w:val="Kommentartext"/>
-      </w:pPr>
-      <w:r>
-        <w:rPr>
-          <w:rStyle w:val="Kommentarzeichen"/>
+        <w:pStyle w:val="ac"/>
+        <w:rPr>
+          <w:lang w:val="en-US"/>
+        </w:rPr>
+      </w:pPr>
+      <w:r>
+        <w:rPr>
+          <w:rStyle w:val="ab"/>
         </w:rPr>
         <w:annotationRef/>
       </w:r>
       <w:r>
+        <w:rPr>
+          <w:lang w:val="en-US"/>
+        </w:rPr>
         <w:t>Neu</w:t>
       </w:r>
     </w:p>
@@ -3636,15 +3521,21 @@
   <w:comment w:id="9" w:author="Schraven, Markus" w:date="2018-11-29T15:53:00Z" w:initials="MSH">
     <w:p>
       <w:pPr>
-        <w:pStyle w:val="Kommentartext"/>
-      </w:pPr>
-      <w:r>
-        <w:rPr>
-          <w:rStyle w:val="Kommentarzeichen"/>
+        <w:pStyle w:val="ac"/>
+        <w:rPr>
+          <w:lang w:val="en-US"/>
+        </w:rPr>
+      </w:pPr>
+      <w:r>
+        <w:rPr>
+          <w:rStyle w:val="ab"/>
         </w:rPr>
         <w:annotationRef/>
       </w:r>
       <w:r>
+        <w:rPr>
+          <w:lang w:val="en-US"/>
+        </w:rPr>
         <w:t>????</w:t>
       </w:r>
     </w:p>
@@ -3652,179 +3543,73 @@
   <w:comment w:id="10" w:author="Schraven, Markus" w:date="2018-11-29T15:55:00Z" w:initials="MSH">
     <w:p>
       <w:pPr>
-        <w:pStyle w:val="Kommentartext"/>
-      </w:pPr>
-      <w:r>
-        <w:rPr>
-          <w:rStyle w:val="Kommentarzeichen"/>
+        <w:pStyle w:val="ac"/>
+        <w:rPr>
+          <w:lang w:val="en-US"/>
+        </w:rPr>
+      </w:pPr>
+      <w:r>
+        <w:rPr>
+          <w:rStyle w:val="ab"/>
         </w:rPr>
         <w:annotationRef/>
       </w:r>
-      <w:proofErr w:type="spellStart"/>
-      <w:r>
-        <w:t>Example</w:t>
-      </w:r>
-      <w:proofErr w:type="spellEnd"/>
-      <w:r>
-        <w:t xml:space="preserve"> </w:t>
-      </w:r>
-      <w:proofErr w:type="spellStart"/>
-      <w:r>
-        <w:t>code</w:t>
-      </w:r>
-      <w:proofErr w:type="spellEnd"/>
-      <w:r>
-        <w:t xml:space="preserve"> </w:t>
-      </w:r>
-      <w:proofErr w:type="spellStart"/>
-      <w:r>
-        <w:t>for</w:t>
-      </w:r>
-      <w:proofErr w:type="spellEnd"/>
-      <w:r>
-        <w:t xml:space="preserve"> </w:t>
-      </w:r>
-      <w:proofErr w:type="spellStart"/>
-      <w:r>
-        <w:t>fmu</w:t>
-      </w:r>
-      <w:proofErr w:type="spellEnd"/>
-      <w:r>
-        <w:t xml:space="preserve"> </w:t>
-      </w:r>
-      <w:proofErr w:type="spellStart"/>
-      <w:r>
-        <w:t>import</w:t>
-      </w:r>
-      <w:proofErr w:type="spellEnd"/>
-      <w:r>
-        <w:t xml:space="preserve"> in </w:t>
-      </w:r>
-      <w:proofErr w:type="spellStart"/>
-      <w:r>
-        <w:t>python</w:t>
-      </w:r>
-      <w:proofErr w:type="spellEnd"/>
+      <w:r>
+        <w:rPr>
+          <w:lang w:val="en-US"/>
+        </w:rPr>
+        <w:t>Example code for fmu import in python</w:t>
+      </w:r>
     </w:p>
   </w:comment>
   <w:comment w:id="11" w:author="Schraven, Markus" w:date="2018-11-29T15:56:00Z" w:initials="MSH">
     <w:p>
       <w:pPr>
-        <w:pStyle w:val="Kommentartext"/>
-      </w:pPr>
-      <w:r>
-        <w:rPr>
-          <w:rStyle w:val="Kommentarzeichen"/>
+        <w:pStyle w:val="ac"/>
+        <w:rPr>
+          <w:lang w:val="en-US"/>
+        </w:rPr>
+      </w:pPr>
+      <w:r>
+        <w:rPr>
+          <w:rStyle w:val="ab"/>
         </w:rPr>
         <w:annotationRef/>
       </w:r>
-      <w:proofErr w:type="spellStart"/>
-      <w:r>
-        <w:t>Which</w:t>
-      </w:r>
-      <w:proofErr w:type="spellEnd"/>
-      <w:r>
-        <w:t xml:space="preserve"> </w:t>
-      </w:r>
-      <w:proofErr w:type="spellStart"/>
-      <w:r>
-        <w:t>is</w:t>
-      </w:r>
-      <w:proofErr w:type="spellEnd"/>
-      <w:r>
-        <w:t xml:space="preserve"> </w:t>
-      </w:r>
-      <w:proofErr w:type="spellStart"/>
-      <w:r>
-        <w:t>the</w:t>
-      </w:r>
-      <w:proofErr w:type="spellEnd"/>
-      <w:r>
-        <w:t xml:space="preserve"> same </w:t>
-      </w:r>
-      <w:proofErr w:type="spellStart"/>
-      <w:r>
-        <w:t>as</w:t>
-      </w:r>
-      <w:proofErr w:type="spellEnd"/>
-      <w:r>
-        <w:t xml:space="preserve"> in </w:t>
-      </w:r>
-      <w:proofErr w:type="spellStart"/>
-      <w:r>
-        <w:t>figure</w:t>
-      </w:r>
-      <w:proofErr w:type="spellEnd"/>
-      <w:r>
-        <w:t xml:space="preserve"> … </w:t>
-      </w:r>
-      <w:proofErr w:type="spellStart"/>
-      <w:r>
-        <w:t>see</w:t>
-      </w:r>
-      <w:proofErr w:type="spellEnd"/>
-      <w:r>
-        <w:t xml:space="preserve"> </w:t>
-      </w:r>
-      <w:proofErr w:type="spellStart"/>
-      <w:r>
-        <w:t>above</w:t>
-      </w:r>
-      <w:proofErr w:type="spellEnd"/>
+      <w:r>
+        <w:rPr>
+          <w:lang w:val="en-US"/>
+        </w:rPr>
+        <w:t>Which is the same as in figure … see above</w:t>
+      </w:r>
     </w:p>
   </w:comment>
   <w:comment w:id="12" w:author="Schraven, Markus" w:date="2018-11-29T15:57:00Z" w:initials="MSH">
     <w:p>
       <w:pPr>
-        <w:pStyle w:val="Kommentartext"/>
-      </w:pPr>
-      <w:r>
-        <w:rPr>
-          <w:rStyle w:val="Kommentarzeichen"/>
+        <w:pStyle w:val="ac"/>
+      </w:pPr>
+      <w:r>
+        <w:rPr>
+          <w:rStyle w:val="ab"/>
         </w:rPr>
         <w:annotationRef/>
       </w:r>
       <w:r>
         <w:t>differenzieren</w:t>
       </w:r>
-    </w:p>
-  </w:comment>
-  <w:comment w:id="13" w:author="Schraven, Markus" w:date="2018-11-29T15:58:00Z" w:initials="MSH">
-    <w:p>
-      <w:pPr>
-        <w:pStyle w:val="Kommentartext"/>
-      </w:pPr>
-      <w:r>
-        <w:rPr>
-          <w:rStyle w:val="Kommentarzeichen"/>
-        </w:rPr>
-        <w:annotationRef/>
-      </w:r>
-      <w:r>
-        <w:t xml:space="preserve">Noch ein paar </w:t>
-      </w:r>
-      <w:proofErr w:type="spellStart"/>
-      <w:r>
-        <w:t>TwinCAT</w:t>
-      </w:r>
-      <w:proofErr w:type="spellEnd"/>
-      <w:r>
-        <w:t xml:space="preserve"> Bilder einbauen (POU, Task, Programmstruktur)</w:t>
-      </w:r>
-      <w:bookmarkStart w:id="14" w:name="_GoBack"/>
-      <w:bookmarkEnd w:id="14"/>
     </w:p>
   </w:comment>
 </w:comments>
 </file>
 
 <file path=word/commentsExtended.xml><?xml version="1.0" encoding="utf-8"?>
-<w15:commentsEx xmlns:wpc="http://schemas.microsoft.com/office/word/2010/wordprocessingCanvas" xmlns:cx="http://schemas.microsoft.com/office/drawing/2014/chartex" xmlns:cx1="http://schemas.microsoft.com/office/drawing/2015/9/8/chartex" xmlns:mc="http://schemas.openxmlformats.org/markup-compatibility/2006" xmlns:o="urn:schemas-microsoft-com:office:office" xmlns:r="http://schemas.openxmlformats.org/officeDocument/2006/relationships" xmlns:m="http://schemas.openxmlformats.org/officeDocument/2006/math" xmlns:v="urn:schemas-microsoft-com:vml" xmlns:wp14="http://schemas.microsoft.com/office/word/2010/wordprocessingDrawing" xmlns:wp="http://schemas.openxmlformats.org/drawingml/2006/wordprocessingDrawing" xmlns:w10="urn:schemas-microsoft-com:office:word" xmlns:w="http://schemas.openxmlformats.org/wordprocessingml/2006/main" xmlns:w14="http://schemas.microsoft.com/office/word/2010/wordml" xmlns:w15="http://schemas.microsoft.com/office/word/2012/wordml" xmlns:w16se="http://schemas.microsoft.com/office/word/2015/wordml/symex" xmlns:wpg="http://schemas.microsoft.com/office/word/2010/wordprocessingGroup" xmlns:wpi="http://schemas.microsoft.com/office/word/2010/wordprocessingInk" xmlns:wne="http://schemas.microsoft.com/office/word/2006/wordml" xmlns:wps="http://schemas.microsoft.com/office/word/2010/wordprocessingShape" mc:Ignorable="w14 w15 w16se wp14">
+<w15:commentsEx xmlns:wpc="http://schemas.microsoft.com/office/word/2010/wordprocessingCanvas" xmlns:cx="http://schemas.microsoft.com/office/drawing/2014/chartex" xmlns:cx1="http://schemas.microsoft.com/office/drawing/2015/9/8/chartex" xmlns:cx2="http://schemas.microsoft.com/office/drawing/2015/10/21/chartex" xmlns:cx3="http://schemas.microsoft.com/office/drawing/2016/5/9/chartex" xmlns:cx4="http://schemas.microsoft.com/office/drawing/2016/5/10/chartex" xmlns:cx5="http://schemas.microsoft.com/office/drawing/2016/5/11/chartex" xmlns:cx6="http://schemas.microsoft.com/office/drawing/2016/5/12/chartex" xmlns:cx7="http://schemas.microsoft.com/office/drawing/2016/5/13/chartex" xmlns:cx8="http://schemas.microsoft.com/office/drawing/2016/5/14/chartex" xmlns:mc="http://schemas.openxmlformats.org/markup-compatibility/2006" xmlns:aink="http://schemas.microsoft.com/office/drawing/2016/ink" xmlns:am3d="http://schemas.microsoft.com/office/drawing/2017/model3d" xmlns:o="urn:schemas-microsoft-com:office:office" xmlns:r="http://schemas.openxmlformats.org/officeDocument/2006/relationships" xmlns:m="http://schemas.openxmlformats.org/officeDocument/2006/math" xmlns:v="urn:schemas-microsoft-com:vml" xmlns:wp14="http://schemas.microsoft.com/office/word/2010/wordprocessingDrawing" xmlns:wp="http://schemas.openxmlformats.org/drawingml/2006/wordprocessingDrawing" xmlns:w10="urn:schemas-microsoft-com:office:word" xmlns:w="http://schemas.openxmlformats.org/wordprocessingml/2006/main" xmlns:w14="http://schemas.microsoft.com/office/word/2010/wordml" xmlns:w15="http://schemas.microsoft.com/office/word/2012/wordml" xmlns:w16cid="http://schemas.microsoft.com/office/word/2016/wordml/cid" xmlns:w16se="http://schemas.microsoft.com/office/word/2015/wordml/symex" xmlns:wpg="http://schemas.microsoft.com/office/word/2010/wordprocessingGroup" xmlns:wpi="http://schemas.microsoft.com/office/word/2010/wordprocessingInk" xmlns:wne="http://schemas.microsoft.com/office/word/2006/wordml" xmlns:wps="http://schemas.microsoft.com/office/word/2010/wordprocessingShape" mc:Ignorable="w14 w15 w16se w16cid wp14">
   <w15:commentEx w15:paraId="16998444" w15:done="0"/>
-  <w15:commentEx w15:paraId="1A73DA21" w15:done="0"/>
+  <w15:commentEx w15:paraId="1A73DA21" w15:done="1"/>
   <w15:commentEx w15:paraId="6983EB05" w15:done="0"/>
   <w15:commentEx w15:paraId="04DC0027" w15:paraIdParent="6983EB05" w15:done="0"/>
-  <w15:commentEx w15:paraId="06FE89C6" w15:done="0"/>
+  <w15:commentEx w15:paraId="06FE89C6" w15:done="1"/>
   <w15:commentEx w15:paraId="6DF82DD8" w15:done="0"/>
   <w15:commentEx w15:paraId="6503AB28" w15:done="0"/>
   <w15:commentEx w15:paraId="58CA08C1" w15:done="0"/>
@@ -3833,12 +3618,29 @@
   <w15:commentEx w15:paraId="2FD6F780" w15:done="0"/>
   <w15:commentEx w15:paraId="64E1A9DD" w15:done="0"/>
   <w15:commentEx w15:paraId="403E7540" w15:done="0"/>
-  <w15:commentEx w15:paraId="3724FCA8" w15:done="0"/>
 </w15:commentsEx>
 </file>
 
+<file path=word/commentsIds.xml><?xml version="1.0" encoding="utf-8"?>
+<w16cid:commentsIds xmlns:wpc="http://schemas.microsoft.com/office/word/2010/wordprocessingCanvas" xmlns:cx="http://schemas.microsoft.com/office/drawing/2014/chartex" xmlns:cx1="http://schemas.microsoft.com/office/drawing/2015/9/8/chartex" xmlns:cx2="http://schemas.microsoft.com/office/drawing/2015/10/21/chartex" xmlns:cx3="http://schemas.microsoft.com/office/drawing/2016/5/9/chartex" xmlns:cx4="http://schemas.microsoft.com/office/drawing/2016/5/10/chartex" xmlns:cx5="http://schemas.microsoft.com/office/drawing/2016/5/11/chartex" xmlns:cx6="http://schemas.microsoft.com/office/drawing/2016/5/12/chartex" xmlns:cx7="http://schemas.microsoft.com/office/drawing/2016/5/13/chartex" xmlns:cx8="http://schemas.microsoft.com/office/drawing/2016/5/14/chartex" xmlns:mc="http://schemas.openxmlformats.org/markup-compatibility/2006" xmlns:aink="http://schemas.microsoft.com/office/drawing/2016/ink" xmlns:am3d="http://schemas.microsoft.com/office/drawing/2017/model3d" xmlns:o="urn:schemas-microsoft-com:office:office" xmlns:r="http://schemas.openxmlformats.org/officeDocument/2006/relationships" xmlns:m="http://schemas.openxmlformats.org/officeDocument/2006/math" xmlns:v="urn:schemas-microsoft-com:vml" xmlns:wp14="http://schemas.microsoft.com/office/word/2010/wordprocessingDrawing" xmlns:wp="http://schemas.openxmlformats.org/drawingml/2006/wordprocessingDrawing" xmlns:w10="urn:schemas-microsoft-com:office:word" xmlns:w="http://schemas.openxmlformats.org/wordprocessingml/2006/main" xmlns:w14="http://schemas.microsoft.com/office/word/2010/wordml" xmlns:w15="http://schemas.microsoft.com/office/word/2012/wordml" xmlns:w16cid="http://schemas.microsoft.com/office/word/2016/wordml/cid" xmlns:w16se="http://schemas.microsoft.com/office/word/2015/wordml/symex" xmlns:wpg="http://schemas.microsoft.com/office/word/2010/wordprocessingGroup" xmlns:wpi="http://schemas.microsoft.com/office/word/2010/wordprocessingInk" xmlns:wne="http://schemas.microsoft.com/office/word/2006/wordml" xmlns:wps="http://schemas.microsoft.com/office/word/2010/wordprocessingShape" mc:Ignorable="w14 w15 w16se w16cid wp14">
+  <w16cid:commentId w16cid:paraId="16998444" w16cid:durableId="2086DBB3"/>
+  <w16cid:commentId w16cid:paraId="1A73DA21" w16cid:durableId="2086DBB4"/>
+  <w16cid:commentId w16cid:paraId="6983EB05" w16cid:durableId="2086DBB5"/>
+  <w16cid:commentId w16cid:paraId="04DC0027" w16cid:durableId="2086DBB6"/>
+  <w16cid:commentId w16cid:paraId="06FE89C6" w16cid:durableId="2086DBB7"/>
+  <w16cid:commentId w16cid:paraId="6DF82DD8" w16cid:durableId="2086DBB8"/>
+  <w16cid:commentId w16cid:paraId="6503AB28" w16cid:durableId="2086DBB9"/>
+  <w16cid:commentId w16cid:paraId="58CA08C1" w16cid:durableId="2086DBBA"/>
+  <w16cid:commentId w16cid:paraId="59BEAB2E" w16cid:durableId="2086DBBB"/>
+  <w16cid:commentId w16cid:paraId="02B9E01A" w16cid:durableId="2086DBBC"/>
+  <w16cid:commentId w16cid:paraId="2FD6F780" w16cid:durableId="2086DBBD"/>
+  <w16cid:commentId w16cid:paraId="64E1A9DD" w16cid:durableId="2086DBBE"/>
+  <w16cid:commentId w16cid:paraId="403E7540" w16cid:durableId="2086DBBF"/>
+</w16cid:commentsIds>
+</file>
+
 <file path=word/numbering.xml><?xml version="1.0" encoding="utf-8"?>
-<w:numbering xmlns:wpc="http://schemas.microsoft.com/office/word/2010/wordprocessingCanvas" xmlns:cx="http://schemas.microsoft.com/office/drawing/2014/chartex" xmlns:cx1="http://schemas.microsoft.com/office/drawing/2015/9/8/chartex" xmlns:mc="http://schemas.openxmlformats.org/markup-compatibility/2006" xmlns:o="urn:schemas-microsoft-com:office:office" xmlns:r="http://schemas.openxmlformats.org/officeDocument/2006/relationships" xmlns:m="http://schemas.openxmlformats.org/officeDocument/2006/math" xmlns:v="urn:schemas-microsoft-com:vml" xmlns:wp14="http://schemas.microsoft.com/office/word/2010/wordprocessingDrawing" xmlns:wp="http://schemas.openxmlformats.org/drawingml/2006/wordprocessingDrawing" xmlns:w10="urn:schemas-microsoft-com:office:word" xmlns:w="http://schemas.openxmlformats.org/wordprocessingml/2006/main" xmlns:w14="http://schemas.microsoft.com/office/word/2010/wordml" xmlns:w15="http://schemas.microsoft.com/office/word/2012/wordml" xmlns:w16se="http://schemas.microsoft.com/office/word/2015/wordml/symex" xmlns:wpg="http://schemas.microsoft.com/office/word/2010/wordprocessingGroup" xmlns:wpi="http://schemas.microsoft.com/office/word/2010/wordprocessingInk" xmlns:wne="http://schemas.microsoft.com/office/word/2006/wordml" xmlns:wps="http://schemas.microsoft.com/office/word/2010/wordprocessingShape" mc:Ignorable="w14 w15 w16se wp14">
+<w:numbering xmlns:wpc="http://schemas.microsoft.com/office/word/2010/wordprocessingCanvas" xmlns:cx="http://schemas.microsoft.com/office/drawing/2014/chartex" xmlns:cx1="http://schemas.microsoft.com/office/drawing/2015/9/8/chartex" xmlns:cx2="http://schemas.microsoft.com/office/drawing/2015/10/21/chartex" xmlns:cx3="http://schemas.microsoft.com/office/drawing/2016/5/9/chartex" xmlns:cx4="http://schemas.microsoft.com/office/drawing/2016/5/10/chartex" xmlns:cx5="http://schemas.microsoft.com/office/drawing/2016/5/11/chartex" xmlns:cx6="http://schemas.microsoft.com/office/drawing/2016/5/12/chartex" xmlns:cx7="http://schemas.microsoft.com/office/drawing/2016/5/13/chartex" xmlns:cx8="http://schemas.microsoft.com/office/drawing/2016/5/14/chartex" xmlns:mc="http://schemas.openxmlformats.org/markup-compatibility/2006" xmlns:aink="http://schemas.microsoft.com/office/drawing/2016/ink" xmlns:am3d="http://schemas.microsoft.com/office/drawing/2017/model3d" xmlns:o="urn:schemas-microsoft-com:office:office" xmlns:r="http://schemas.openxmlformats.org/officeDocument/2006/relationships" xmlns:m="http://schemas.openxmlformats.org/officeDocument/2006/math" xmlns:v="urn:schemas-microsoft-com:vml" xmlns:wp14="http://schemas.microsoft.com/office/word/2010/wordprocessingDrawing" xmlns:wp="http://schemas.openxmlformats.org/drawingml/2006/wordprocessingDrawing" xmlns:w10="urn:schemas-microsoft-com:office:word" xmlns:w="http://schemas.openxmlformats.org/wordprocessingml/2006/main" xmlns:w14="http://schemas.microsoft.com/office/word/2010/wordml" xmlns:w15="http://schemas.microsoft.com/office/word/2012/wordml" xmlns:w16cid="http://schemas.microsoft.com/office/word/2016/wordml/cid" xmlns:w16se="http://schemas.microsoft.com/office/word/2015/wordml/symex" xmlns:wpg="http://schemas.microsoft.com/office/word/2010/wordprocessingGroup" xmlns:wpi="http://schemas.microsoft.com/office/word/2010/wordprocessingInk" xmlns:wne="http://schemas.microsoft.com/office/word/2006/wordml" xmlns:wps="http://schemas.microsoft.com/office/word/2010/wordprocessingShape" mc:Ignorable="w14 w15 w16se w16cid wp14">
   <w:abstractNum w:abstractNumId="0" w15:restartNumberingAfterBreak="0">
     <w:nsid w:val="1049624F"/>
     <w:multiLevelType w:val="hybridMultilevel"/>
@@ -3935,7 +3737,7 @@
 </file>
 
 <file path=word/people.xml><?xml version="1.0" encoding="utf-8"?>
-<w15:people xmlns:wpc="http://schemas.microsoft.com/office/word/2010/wordprocessingCanvas" xmlns:cx="http://schemas.microsoft.com/office/drawing/2014/chartex" xmlns:cx1="http://schemas.microsoft.com/office/drawing/2015/9/8/chartex" xmlns:mc="http://schemas.openxmlformats.org/markup-compatibility/2006" xmlns:o="urn:schemas-microsoft-com:office:office" xmlns:r="http://schemas.openxmlformats.org/officeDocument/2006/relationships" xmlns:m="http://schemas.openxmlformats.org/officeDocument/2006/math" xmlns:v="urn:schemas-microsoft-com:vml" xmlns:wp14="http://schemas.microsoft.com/office/word/2010/wordprocessingDrawing" xmlns:wp="http://schemas.openxmlformats.org/drawingml/2006/wordprocessingDrawing" xmlns:w10="urn:schemas-microsoft-com:office:word" xmlns:w="http://schemas.openxmlformats.org/wordprocessingml/2006/main" xmlns:w14="http://schemas.microsoft.com/office/word/2010/wordml" xmlns:w15="http://schemas.microsoft.com/office/word/2012/wordml" xmlns:w16se="http://schemas.microsoft.com/office/word/2015/wordml/symex" xmlns:wpg="http://schemas.microsoft.com/office/word/2010/wordprocessingGroup" xmlns:wpi="http://schemas.microsoft.com/office/word/2010/wordprocessingInk" xmlns:wne="http://schemas.microsoft.com/office/word/2006/wordml" xmlns:wps="http://schemas.microsoft.com/office/word/2010/wordprocessingShape" mc:Ignorable="w14 w15 w16se wp14">
+<w15:people xmlns:wpc="http://schemas.microsoft.com/office/word/2010/wordprocessingCanvas" xmlns:cx="http://schemas.microsoft.com/office/drawing/2014/chartex" xmlns:cx1="http://schemas.microsoft.com/office/drawing/2015/9/8/chartex" xmlns:cx2="http://schemas.microsoft.com/office/drawing/2015/10/21/chartex" xmlns:cx3="http://schemas.microsoft.com/office/drawing/2016/5/9/chartex" xmlns:cx4="http://schemas.microsoft.com/office/drawing/2016/5/10/chartex" xmlns:cx5="http://schemas.microsoft.com/office/drawing/2016/5/11/chartex" xmlns:cx6="http://schemas.microsoft.com/office/drawing/2016/5/12/chartex" xmlns:cx7="http://schemas.microsoft.com/office/drawing/2016/5/13/chartex" xmlns:cx8="http://schemas.microsoft.com/office/drawing/2016/5/14/chartex" xmlns:mc="http://schemas.openxmlformats.org/markup-compatibility/2006" xmlns:aink="http://schemas.microsoft.com/office/drawing/2016/ink" xmlns:am3d="http://schemas.microsoft.com/office/drawing/2017/model3d" xmlns:o="urn:schemas-microsoft-com:office:office" xmlns:r="http://schemas.openxmlformats.org/officeDocument/2006/relationships" xmlns:m="http://schemas.openxmlformats.org/officeDocument/2006/math" xmlns:v="urn:schemas-microsoft-com:vml" xmlns:wp14="http://schemas.microsoft.com/office/word/2010/wordprocessingDrawing" xmlns:wp="http://schemas.openxmlformats.org/drawingml/2006/wordprocessingDrawing" xmlns:w10="urn:schemas-microsoft-com:office:word" xmlns:w="http://schemas.openxmlformats.org/wordprocessingml/2006/main" xmlns:w14="http://schemas.microsoft.com/office/word/2010/wordml" xmlns:w15="http://schemas.microsoft.com/office/word/2012/wordml" xmlns:w16cid="http://schemas.microsoft.com/office/word/2016/wordml/cid" xmlns:w16se="http://schemas.microsoft.com/office/word/2015/wordml/symex" xmlns:wpg="http://schemas.microsoft.com/office/word/2010/wordprocessingGroup" xmlns:wpi="http://schemas.microsoft.com/office/word/2010/wordprocessingInk" xmlns:wne="http://schemas.microsoft.com/office/word/2006/wordml" xmlns:wps="http://schemas.microsoft.com/office/word/2010/wordprocessingShape" mc:Ignorable="w14 w15 w16se w16cid wp14">
   <w15:person w15:author="Schraven, Markus">
     <w15:presenceInfo w15:providerId="None" w15:userId="Schraven, Markus"/>
   </w15:person>
@@ -3943,11 +3745,11 @@
 </file>
 
 <file path=word/styles.xml><?xml version="1.0" encoding="utf-8"?>
-<w:styles xmlns:mc="http://schemas.openxmlformats.org/markup-compatibility/2006" xmlns:r="http://schemas.openxmlformats.org/officeDocument/2006/relationships" xmlns:w="http://schemas.openxmlformats.org/wordprocessingml/2006/main" xmlns:w14="http://schemas.microsoft.com/office/word/2010/wordml" xmlns:w15="http://schemas.microsoft.com/office/word/2012/wordml" xmlns:w16se="http://schemas.microsoft.com/office/word/2015/wordml/symex" mc:Ignorable="w14 w15 w16se">
+<w:styles xmlns:mc="http://schemas.openxmlformats.org/markup-compatibility/2006" xmlns:r="http://schemas.openxmlformats.org/officeDocument/2006/relationships" xmlns:w="http://schemas.openxmlformats.org/wordprocessingml/2006/main" xmlns:w14="http://schemas.microsoft.com/office/word/2010/wordml" xmlns:w15="http://schemas.microsoft.com/office/word/2012/wordml" xmlns:w16cid="http://schemas.microsoft.com/office/word/2016/wordml/cid" xmlns:w16se="http://schemas.microsoft.com/office/word/2015/wordml/symex" mc:Ignorable="w14 w15 w16se w16cid">
   <w:docDefaults>
     <w:rPrDefault>
       <w:rPr>
-        <w:rFonts w:asciiTheme="minorHAnsi" w:eastAsiaTheme="minorHAnsi" w:hAnsiTheme="minorHAnsi" w:cstheme="minorBidi"/>
+        <w:rFonts w:asciiTheme="minorHAnsi" w:eastAsiaTheme="minorEastAsia" w:hAnsiTheme="minorHAnsi" w:cstheme="minorBidi"/>
         <w:sz w:val="22"/>
         <w:szCs w:val="22"/>
         <w:lang w:val="de-DE" w:eastAsia="en-US" w:bidi="ar-SA"/>
@@ -3959,7 +3761,7 @@
       </w:pPr>
     </w:pPrDefault>
   </w:docDefaults>
-  <w:latentStyles w:defLockedState="0" w:defUIPriority="99" w:defSemiHidden="0" w:defUnhideWhenUsed="0" w:defQFormat="0" w:count="371">
+  <w:latentStyles w:defLockedState="0" w:defUIPriority="99" w:defSemiHidden="0" w:defUnhideWhenUsed="0" w:defQFormat="0" w:count="376">
     <w:lsdException w:name="Normal" w:uiPriority="0" w:qFormat="1"/>
     <w:lsdException w:name="heading 1" w:uiPriority="9" w:qFormat="1"/>
     <w:lsdException w:name="heading 2" w:semiHidden="1" w:uiPriority="9" w:unhideWhenUsed="1" w:qFormat="1"/>
@@ -4331,16 +4133,21 @@
     <w:lsdException w:name="List Table 5 Dark Accent 6" w:uiPriority="50"/>
     <w:lsdException w:name="List Table 6 Colorful Accent 6" w:uiPriority="51"/>
     <w:lsdException w:name="List Table 7 Colorful Accent 6" w:uiPriority="52"/>
+    <w:lsdException w:name="Mention" w:semiHidden="1" w:unhideWhenUsed="1"/>
+    <w:lsdException w:name="Smart Hyperlink" w:semiHidden="1" w:unhideWhenUsed="1"/>
+    <w:lsdException w:name="Hashtag" w:semiHidden="1" w:unhideWhenUsed="1"/>
+    <w:lsdException w:name="Unresolved Mention" w:semiHidden="1" w:unhideWhenUsed="1"/>
+    <w:lsdException w:name="Smart Link" w:semiHidden="1" w:unhideWhenUsed="1"/>
   </w:latentStyles>
-  <w:style w:type="paragraph" w:default="1" w:styleId="Standard">
+  <w:style w:type="paragraph" w:default="1" w:styleId="a">
     <w:name w:val="Normal"/>
     <w:qFormat/>
   </w:style>
-  <w:style w:type="paragraph" w:styleId="berschrift1">
+  <w:style w:type="paragraph" w:styleId="1">
     <w:name w:val="heading 1"/>
-    <w:basedOn w:val="Standard"/>
-    <w:next w:val="Standard"/>
-    <w:link w:val="berschrift1Zchn"/>
+    <w:basedOn w:val="a"/>
+    <w:next w:val="a"/>
+    <w:link w:val="10"/>
     <w:uiPriority w:val="9"/>
     <w:qFormat/>
     <w:rsid w:val="002C0129"/>
@@ -4357,11 +4164,11 @@
       <w:szCs w:val="32"/>
     </w:rPr>
   </w:style>
-  <w:style w:type="paragraph" w:styleId="berschrift2">
+  <w:style w:type="paragraph" w:styleId="2">
     <w:name w:val="heading 2"/>
-    <w:basedOn w:val="Standard"/>
-    <w:next w:val="Standard"/>
-    <w:link w:val="berschrift2Zchn"/>
+    <w:basedOn w:val="a"/>
+    <w:next w:val="a"/>
+    <w:link w:val="20"/>
     <w:uiPriority w:val="9"/>
     <w:unhideWhenUsed/>
     <w:qFormat/>
@@ -4379,11 +4186,11 @@
       <w:szCs w:val="26"/>
     </w:rPr>
   </w:style>
-  <w:style w:type="paragraph" w:styleId="berschrift3">
+  <w:style w:type="paragraph" w:styleId="3">
     <w:name w:val="heading 3"/>
-    <w:basedOn w:val="Standard"/>
-    <w:next w:val="Standard"/>
-    <w:link w:val="berschrift3Zchn"/>
+    <w:basedOn w:val="a"/>
+    <w:next w:val="a"/>
+    <w:link w:val="30"/>
     <w:uiPriority w:val="9"/>
     <w:unhideWhenUsed/>
     <w:qFormat/>
@@ -4401,13 +4208,13 @@
       <w:szCs w:val="24"/>
     </w:rPr>
   </w:style>
-  <w:style w:type="character" w:default="1" w:styleId="Absatz-Standardschriftart">
+  <w:style w:type="character" w:default="1" w:styleId="a0">
     <w:name w:val="Default Paragraph Font"/>
     <w:uiPriority w:val="1"/>
     <w:semiHidden/>
     <w:unhideWhenUsed/>
   </w:style>
-  <w:style w:type="table" w:default="1" w:styleId="NormaleTabelle">
+  <w:style w:type="table" w:default="1" w:styleId="a1">
     <w:name w:val="Normal Table"/>
     <w:uiPriority w:val="99"/>
     <w:semiHidden/>
@@ -4422,16 +4229,16 @@
       </w:tblCellMar>
     </w:tblPr>
   </w:style>
-  <w:style w:type="numbering" w:default="1" w:styleId="KeineListe">
+  <w:style w:type="numbering" w:default="1" w:styleId="a2">
     <w:name w:val="No List"/>
     <w:uiPriority w:val="99"/>
     <w:semiHidden/>
     <w:unhideWhenUsed/>
   </w:style>
-  <w:style w:type="character" w:customStyle="1" w:styleId="berschrift1Zchn">
-    <w:name w:val="Überschrift 1 Zchn"/>
-    <w:basedOn w:val="Absatz-Standardschriftart"/>
-    <w:link w:val="berschrift1"/>
+  <w:style w:type="character" w:customStyle="1" w:styleId="10">
+    <w:name w:val="标题 1 字符"/>
+    <w:basedOn w:val="a0"/>
+    <w:link w:val="1"/>
     <w:uiPriority w:val="9"/>
     <w:rsid w:val="002C0129"/>
     <w:rPr>
@@ -4441,11 +4248,11 @@
       <w:szCs w:val="32"/>
     </w:rPr>
   </w:style>
-  <w:style w:type="paragraph" w:styleId="Untertitel">
+  <w:style w:type="paragraph" w:styleId="a3">
     <w:name w:val="Subtitle"/>
-    <w:basedOn w:val="Standard"/>
-    <w:next w:val="Standard"/>
-    <w:link w:val="UntertitelZchn"/>
+    <w:basedOn w:val="a"/>
+    <w:next w:val="a"/>
+    <w:link w:val="a4"/>
     <w:uiPriority w:val="11"/>
     <w:qFormat/>
     <w:rsid w:val="00E725F6"/>
@@ -4455,15 +4262,14 @@
       </w:numPr>
     </w:pPr>
     <w:rPr>
-      <w:rFonts w:eastAsiaTheme="minorEastAsia"/>
       <w:color w:val="5A5A5A" w:themeColor="text1" w:themeTint="A5"/>
       <w:spacing w:val="15"/>
     </w:rPr>
   </w:style>
-  <w:style w:type="character" w:customStyle="1" w:styleId="UntertitelZchn">
-    <w:name w:val="Untertitel Zchn"/>
-    <w:basedOn w:val="Absatz-Standardschriftart"/>
-    <w:link w:val="Untertitel"/>
+  <w:style w:type="character" w:customStyle="1" w:styleId="a4">
+    <w:name w:val="副标题 字符"/>
+    <w:basedOn w:val="a0"/>
+    <w:link w:val="a3"/>
     <w:uiPriority w:val="11"/>
     <w:rsid w:val="00E725F6"/>
     <w:rPr>
@@ -4472,9 +4278,9 @@
       <w:spacing w:val="15"/>
     </w:rPr>
   </w:style>
-  <w:style w:type="table" w:styleId="Tabellenraster">
+  <w:style w:type="table" w:styleId="a5">
     <w:name w:val="Table Grid"/>
-    <w:basedOn w:val="NormaleTabelle"/>
+    <w:basedOn w:val="a1"/>
     <w:uiPriority w:val="39"/>
     <w:rsid w:val="00021B7E"/>
     <w:pPr>
@@ -4491,9 +4297,9 @@
       </w:tblBorders>
     </w:tblPr>
   </w:style>
-  <w:style w:type="character" w:styleId="SchwacheHervorhebung">
+  <w:style w:type="character" w:styleId="a6">
     <w:name w:val="Subtle Emphasis"/>
-    <w:basedOn w:val="Absatz-Standardschriftart"/>
+    <w:basedOn w:val="a0"/>
     <w:uiPriority w:val="19"/>
     <w:qFormat/>
     <w:rsid w:val="00004670"/>
@@ -4503,10 +4309,10 @@
       <w:color w:val="404040" w:themeColor="text1" w:themeTint="BF"/>
     </w:rPr>
   </w:style>
-  <w:style w:type="paragraph" w:styleId="Beschriftung">
+  <w:style w:type="paragraph" w:styleId="a7">
     <w:name w:val="caption"/>
-    <w:basedOn w:val="Standard"/>
-    <w:next w:val="Standard"/>
+    <w:basedOn w:val="a"/>
+    <w:next w:val="a"/>
     <w:uiPriority w:val="35"/>
     <w:unhideWhenUsed/>
     <w:qFormat/>
@@ -4522,10 +4328,10 @@
       <w:szCs w:val="18"/>
     </w:rPr>
   </w:style>
-  <w:style w:type="character" w:customStyle="1" w:styleId="berschrift2Zchn">
-    <w:name w:val="Überschrift 2 Zchn"/>
-    <w:basedOn w:val="Absatz-Standardschriftart"/>
-    <w:link w:val="berschrift2"/>
+  <w:style w:type="character" w:customStyle="1" w:styleId="20">
+    <w:name w:val="标题 2 字符"/>
+    <w:basedOn w:val="a0"/>
+    <w:link w:val="2"/>
     <w:uiPriority w:val="9"/>
     <w:rsid w:val="007B7DEA"/>
     <w:rPr>
@@ -4535,9 +4341,9 @@
       <w:szCs w:val="26"/>
     </w:rPr>
   </w:style>
-  <w:style w:type="paragraph" w:styleId="Listenabsatz">
+  <w:style w:type="paragraph" w:styleId="a8">
     <w:name w:val="List Paragraph"/>
-    <w:basedOn w:val="Standard"/>
+    <w:basedOn w:val="a"/>
     <w:uiPriority w:val="34"/>
     <w:qFormat/>
     <w:rsid w:val="00463348"/>
@@ -4546,10 +4352,10 @@
       <w:contextualSpacing/>
     </w:pPr>
   </w:style>
-  <w:style w:type="character" w:customStyle="1" w:styleId="berschrift3Zchn">
-    <w:name w:val="Überschrift 3 Zchn"/>
-    <w:basedOn w:val="Absatz-Standardschriftart"/>
-    <w:link w:val="berschrift3"/>
+  <w:style w:type="character" w:customStyle="1" w:styleId="30">
+    <w:name w:val="标题 3 字符"/>
+    <w:basedOn w:val="a0"/>
+    <w:link w:val="3"/>
     <w:uiPriority w:val="9"/>
     <w:rsid w:val="00463348"/>
     <w:rPr>
@@ -4559,9 +4365,9 @@
       <w:szCs w:val="24"/>
     </w:rPr>
   </w:style>
-  <w:style w:type="character" w:styleId="Hyperlink">
+  <w:style w:type="character" w:styleId="a9">
     <w:name w:val="Hyperlink"/>
-    <w:basedOn w:val="Absatz-Standardschriftart"/>
+    <w:basedOn w:val="a0"/>
     <w:uiPriority w:val="99"/>
     <w:unhideWhenUsed/>
     <w:rsid w:val="008036CF"/>
@@ -4570,7 +4376,7 @@
       <w:u w:val="single"/>
     </w:rPr>
   </w:style>
-  <w:style w:type="paragraph" w:styleId="KeinLeerraum">
+  <w:style w:type="paragraph" w:styleId="aa">
     <w:name w:val="No Spacing"/>
     <w:uiPriority w:val="1"/>
     <w:qFormat/>
@@ -4579,9 +4385,9 @@
       <w:spacing w:after="0" w:line="240" w:lineRule="auto"/>
     </w:pPr>
   </w:style>
-  <w:style w:type="character" w:styleId="Kommentarzeichen">
+  <w:style w:type="character" w:styleId="ab">
     <w:name w:val="annotation reference"/>
-    <w:basedOn w:val="Absatz-Standardschriftart"/>
+    <w:basedOn w:val="a0"/>
     <w:uiPriority w:val="99"/>
     <w:semiHidden/>
     <w:unhideWhenUsed/>
@@ -4591,10 +4397,10 @@
       <w:szCs w:val="16"/>
     </w:rPr>
   </w:style>
-  <w:style w:type="paragraph" w:styleId="Kommentartext">
+  <w:style w:type="paragraph" w:styleId="ac">
     <w:name w:val="annotation text"/>
-    <w:basedOn w:val="Standard"/>
-    <w:link w:val="KommentartextZchn"/>
+    <w:basedOn w:val="a"/>
+    <w:link w:val="ad"/>
     <w:uiPriority w:val="99"/>
     <w:semiHidden/>
     <w:unhideWhenUsed/>
@@ -4607,10 +4413,10 @@
       <w:szCs w:val="20"/>
     </w:rPr>
   </w:style>
-  <w:style w:type="character" w:customStyle="1" w:styleId="KommentartextZchn">
-    <w:name w:val="Kommentartext Zchn"/>
-    <w:basedOn w:val="Absatz-Standardschriftart"/>
-    <w:link w:val="Kommentartext"/>
+  <w:style w:type="character" w:customStyle="1" w:styleId="ad">
+    <w:name w:val="批注文字 字符"/>
+    <w:basedOn w:val="a0"/>
+    <w:link w:val="ac"/>
     <w:uiPriority w:val="99"/>
     <w:semiHidden/>
     <w:rsid w:val="00DB537B"/>
@@ -4619,11 +4425,11 @@
       <w:szCs w:val="20"/>
     </w:rPr>
   </w:style>
-  <w:style w:type="paragraph" w:styleId="Kommentarthema">
+  <w:style w:type="paragraph" w:styleId="ae">
     <w:name w:val="annotation subject"/>
-    <w:basedOn w:val="Kommentartext"/>
-    <w:next w:val="Kommentartext"/>
-    <w:link w:val="KommentarthemaZchn"/>
+    <w:basedOn w:val="ac"/>
+    <w:next w:val="ac"/>
+    <w:link w:val="af"/>
     <w:uiPriority w:val="99"/>
     <w:semiHidden/>
     <w:unhideWhenUsed/>
@@ -4633,10 +4439,10 @@
       <w:bCs/>
     </w:rPr>
   </w:style>
-  <w:style w:type="character" w:customStyle="1" w:styleId="KommentarthemaZchn">
-    <w:name w:val="Kommentarthema Zchn"/>
-    <w:basedOn w:val="KommentartextZchn"/>
-    <w:link w:val="Kommentarthema"/>
+  <w:style w:type="character" w:customStyle="1" w:styleId="af">
+    <w:name w:val="批注主题 字符"/>
+    <w:basedOn w:val="ad"/>
+    <w:link w:val="ae"/>
     <w:uiPriority w:val="99"/>
     <w:semiHidden/>
     <w:rsid w:val="00DB537B"/>
@@ -4647,10 +4453,10 @@
       <w:szCs w:val="20"/>
     </w:rPr>
   </w:style>
-  <w:style w:type="paragraph" w:styleId="Sprechblasentext">
+  <w:style w:type="paragraph" w:styleId="af0">
     <w:name w:val="Balloon Text"/>
-    <w:basedOn w:val="Standard"/>
-    <w:link w:val="SprechblasentextZchn"/>
+    <w:basedOn w:val="a"/>
+    <w:link w:val="af1"/>
     <w:uiPriority w:val="99"/>
     <w:semiHidden/>
     <w:unhideWhenUsed/>
@@ -4664,10 +4470,10 @@
       <w:szCs w:val="18"/>
     </w:rPr>
   </w:style>
-  <w:style w:type="character" w:customStyle="1" w:styleId="SprechblasentextZchn">
-    <w:name w:val="Sprechblasentext Zchn"/>
-    <w:basedOn w:val="Absatz-Standardschriftart"/>
-    <w:link w:val="Sprechblasentext"/>
+  <w:style w:type="character" w:customStyle="1" w:styleId="af1">
+    <w:name w:val="批注框文本 字符"/>
+    <w:basedOn w:val="a0"/>
+    <w:link w:val="af0"/>
     <w:uiPriority w:val="99"/>
     <w:semiHidden/>
     <w:rsid w:val="00DB537B"/>
@@ -4946,7 +4752,7 @@
 </file>
 
 <file path=customXml/itemProps1.xml><?xml version="1.0" encoding="utf-8"?>
-<ds:datastoreItem xmlns:ds="http://schemas.openxmlformats.org/officeDocument/2006/customXml" ds:itemID="{8F4834C1-1DD7-47EF-AB7D-163DE9442B7D}">
+<ds:datastoreItem xmlns:ds="http://schemas.openxmlformats.org/officeDocument/2006/customXml" ds:itemID="{580E4F05-B6E7-4B42-9D93-76D69AE983AD}">
   <ds:schemaRefs>
     <ds:schemaRef ds:uri="http://schemas.openxmlformats.org/officeDocument/2006/bibliography"/>
   </ds:schemaRefs>

</xml_diff>